<commit_message>
Quase pronto. Precisa fazer o passo a passo da aplicaçao e revisar
</commit_message>
<xml_diff>
--- a/seminarioRuby.docx
+++ b/seminarioRuby.docx
@@ -603,7 +603,7 @@
           <w:highlight w:val="white"/>
           <w:rtl w:val="0"/>
         </w:rPr>
-        <w:t xml:space="preserve"> automática originalmente planejada e desenvolvida no </w:t>
+        <w:t xml:space="preserve"> automática (veremos mais adiante alguns detalhes desses termos) ao originalmente planejada e desenvolvida no </w:t>
       </w:r>
       <w:hyperlink r:id="rId10">
         <w:r>
@@ -763,7 +763,7 @@
           <w:highlight w:val="white"/>
           <w:rtl w:val="0"/>
         </w:rPr>
-        <w:t xml:space="preserve">. Foi inspirada principalmente por Python, Perl, </w:t>
+        <w:t xml:space="preserve">, fazendo dela uma linguagem extremamente versátil. Foi inspirada principalmente por Python, Perl, </w:t>
       </w:r>
       <w:hyperlink r:id="rId20">
         <w:r>
@@ -1318,7 +1318,7 @@
           <w:highlight w:val="white"/>
           <w:rtl w:val="0"/>
         </w:rPr>
-        <w:t xml:space="preserve"> de aplicações web popular escrito em Ruby. Rails é frequentemente creditada como a aplicação que tornou Ruby "famosa" e a associação é tão forte que ambos são muitas vezes confundidos por programadores que são novos a Ruby.</w:t>
+        <w:t xml:space="preserve"> de aplicações web popular escrito em Ruby. Rails é frequentemente creditada como a aplicação que tornou Ruby "famosa" e a associação é tão forte que ambos são muitas vezes confundidos por programadores que são novos no universo Ruby.</w:t>
       </w:r>
     </w:p>
     <w:p>
@@ -1442,67 +1442,18 @@
       <w:pPr>
         <w:spacing w:after="120" w:before="120" w:line="360" w:lineRule="auto"/>
         <w:contextualSpacing w:val="0"/>
-      </w:pPr>
-      <w:r>
-        <w:rPr>
-          <w:b w:val="1"/>
-          <w:sz w:val="24"/>
-          <w:szCs w:val="24"/>
-          <w:highlight w:val="white"/>
-          <w:rtl w:val="0"/>
-        </w:rPr>
-        <w:t xml:space="preserve">1.2 - Etimologia</w:t>
+        <w:jc w:val="both"/>
+      </w:pPr>
+      <w:r>
+        <w:rPr>
+          <w:rtl w:val="0"/>
+        </w:rPr>
       </w:r>
     </w:p>
     <w:p>
       <w:pPr>
         <w:spacing w:after="120" w:before="120" w:line="360" w:lineRule="auto"/>
         <w:contextualSpacing w:val="0"/>
-        <w:jc w:val="both"/>
-      </w:pPr>
-      <w:r>
-        <w:rPr>
-          <w:highlight w:val="white"/>
-          <w:rtl w:val="0"/>
-        </w:rPr>
-        <w:t xml:space="preserve">O nome Ruby foi decidido durante uma sessão de bate-papo online entre Matsumoto e Keiju Ishitsuka em 24 de fevereiro de 1993, antes que qualquer linha de código tivesse sido escrita para a linguagem. Inicialmente foram propostos dois nomes: "Coral" e "Ruby", sendo esse último nome proposto escolhido mais tarde por Matz em um </w:t>
-      </w:r>
-      <w:hyperlink r:id="rId49">
-        <w:r>
-          <w:rPr>
-            <w:highlight w:val="white"/>
-            <w:rtl w:val="0"/>
-          </w:rPr>
-          <w:t xml:space="preserve">e-mail</w:t>
-        </w:r>
-      </w:hyperlink>
-      <w:r>
-        <w:rPr>
-          <w:highlight w:val="white"/>
-          <w:rtl w:val="0"/>
-        </w:rPr>
-        <w:t xml:space="preserve">para Ishitsuka. Matsumoto explicou mais tarde que o motivo de ter escolhido o nome "Ruby" foi porque essa era a pedra zodiacal de um de seus colegas.</w:t>
-      </w:r>
-      <w:r>
-        <w:rPr>
-          <w:highlight w:val="white"/>
-          <w:vertAlign w:val="superscript"/>
-          <w:rtl w:val="0"/>
-        </w:rPr>
-        <w:t xml:space="preserve"> </w:t>
-      </w:r>
-      <w:r>
-        <w:rPr>
-          <w:highlight w:val="white"/>
-          <w:rtl w:val="0"/>
-        </w:rPr>
-        <w:t xml:space="preserve"> </w:t>
-      </w:r>
-    </w:p>
-    <w:p>
-      <w:pPr>
-        <w:spacing w:after="120" w:before="120" w:line="360" w:lineRule="auto"/>
-        <w:contextualSpacing w:val="0"/>
       </w:pPr>
       <w:r>
         <w:rPr>
@@ -1621,6 +1572,54 @@
       <w:pPr>
         <w:spacing w:line="360" w:lineRule="auto"/>
         <w:ind w:firstLine="720"/>
+        <w:contextualSpacing w:val="0"/>
+      </w:pPr>
+      <w:r>
+        <w:rPr>
+          <w:rtl w:val="0"/>
+        </w:rPr>
+      </w:r>
+    </w:p>
+    <w:p>
+      <w:pPr>
+        <w:spacing w:line="360" w:lineRule="auto"/>
+        <w:ind w:firstLine="720"/>
+        <w:contextualSpacing w:val="0"/>
+      </w:pPr>
+      <w:r>
+        <w:rPr>
+          <w:rtl w:val="0"/>
+        </w:rPr>
+      </w:r>
+    </w:p>
+    <w:p>
+      <w:pPr>
+        <w:spacing w:line="360" w:lineRule="auto"/>
+        <w:ind w:firstLine="720"/>
+        <w:contextualSpacing w:val="0"/>
+      </w:pPr>
+      <w:r>
+        <w:rPr>
+          <w:rtl w:val="0"/>
+        </w:rPr>
+      </w:r>
+    </w:p>
+    <w:p>
+      <w:pPr>
+        <w:spacing w:line="360" w:lineRule="auto"/>
+        <w:ind w:left="0" w:firstLine="0"/>
+        <w:contextualSpacing w:val="0"/>
+      </w:pPr>
+      <w:r>
+        <w:rPr>
+          <w:rtl w:val="0"/>
+        </w:rPr>
+      </w:r>
+    </w:p>
+    <w:p>
+      <w:pPr>
+        <w:spacing w:line="360" w:lineRule="auto"/>
+        <w:ind w:left="0" w:firstLine="0"/>
         <w:contextualSpacing w:val="0"/>
       </w:pPr>
       <w:r>
@@ -1738,7 +1737,7 @@
         <w:rPr>
           <w:rtl w:val="0"/>
         </w:rPr>
-        <w:t xml:space="preserve">Durante nossas pesquisas, verificamos que é possível mas não necessariamente prático desenvolver outras vertentes de aplicaçoes usando Ruby. Foi possível encontrar aplicações cliente-servidor com sockets e até jogos mais leves. No caso de jogos, é pouco aconselhável o desenvolvimento em Ruby, pelo menos se o jogo não for um projeto pequeno. Os desenvolvedores atesta mque Ruby tem perfomance muito baixa para jogos.</w:t>
+        <w:t xml:space="preserve">Durante nossas pesquisas, verificamos que é possível mas não necessariamente prático desenvolver outras vertentes de aplicaçoes usando Ruby. Foi possível encontrar aplicações cliente-servidor com sockets e até jogos mais leves. No caso de jogos, é pouco aconselhável o desenvolvimento em Ruby, pelo menos se o jogo não for um projeto pequeno. Os desenvolvedores atestam que Ruby tem perfomance muito baixa para jogos.</w:t>
       </w:r>
     </w:p>
     <w:p>
@@ -1936,7 +1935,7 @@
         <w:rPr>
           <w:rtl w:val="0"/>
         </w:rPr>
-        <w:t xml:space="preserve">Denominada “boutique de software”, é uma das empresas pioneiras na utilização de Ruby para projetos empresariais no Brasil, juntamente com o fundador Fábio Akita, responsável por difundir o Ruby no cenário brasileiro através de palestras e organização da RubyConf Brasil.</w:t>
+        <w:t xml:space="preserve">Denominada “boutique de software”, é uma das empresas pioneiras na utilização de Ruby para projetos empresariais no Brasil, juntamente com o fundador Fábio Akita, responsável por difundir o Ruby no cenário brasileiro através de palestras e organização da RubyConf Brasil. Fábio Akita, inclusive, já pariticipou como palestrante na Semana de Computação - UFBA 2013 (SEMCOMP).</w:t>
       </w:r>
     </w:p>
     <w:p>
@@ -1950,7 +1949,7 @@
         <w:rPr>
           <w:rtl w:val="0"/>
         </w:rPr>
-        <w:t xml:space="preserve">A empresa utiliza o framework Ruby on Rails para construção de projetos de clientes, e prestação de consultoria para projetos web com a mesma tecnologia.</w:t>
+        <w:t xml:space="preserve">A empresa utiliza o framework Ruby on Rails para construção de projetos de clientes e prestação de consultoria para projetos web com a mesma tecnologia.</w:t>
       </w:r>
     </w:p>
     <w:p>
@@ -2004,16 +2003,16 @@
           <wp:inline distB="114300" distT="114300" distL="114300" distR="114300">
             <wp:extent cx="1685925" cy="3057525"/>
             <wp:effectExtent b="0" l="0" r="0" t="0"/>
-            <wp:docPr id="1" name="image03.png"/>
+            <wp:docPr id="1" name="image04.png"/>
             <a:graphic>
               <a:graphicData uri="http://schemas.openxmlformats.org/drawingml/2006/picture">
                 <pic:pic>
                   <pic:nvPicPr>
-                    <pic:cNvPr id="0" name="image03.png"/>
+                    <pic:cNvPr id="0" name="image04.png"/>
                     <pic:cNvPicPr preferRelativeResize="0"/>
                   </pic:nvPicPr>
                   <pic:blipFill>
-                    <a:blip r:embed="rId50"/>
+                    <a:blip r:embed="rId49"/>
                     <a:srcRect b="0" l="0" r="0" t="0"/>
                     <a:stretch>
                       <a:fillRect/>
@@ -2151,7 +2150,7 @@
                     <pic:cNvPicPr preferRelativeResize="0"/>
                   </pic:nvPicPr>
                   <pic:blipFill>
-                    <a:blip r:embed="rId51"/>
+                    <a:blip r:embed="rId50"/>
                     <a:srcRect b="13836" l="0" r="12292" t="0"/>
                     <a:stretch>
                       <a:fillRect/>
@@ -2469,7 +2468,7 @@
           <w:highlight w:val="white"/>
           <w:rtl w:val="0"/>
         </w:rPr>
-        <w:t xml:space="preserve">No ínicio da linguagem, antes da mesma se tornar popular, os desenvolvedores da linguagem só tinha uma única opção de intepretador disponível. Esse interpretador foi escrito em C pelo próprio criador da linguagem, Yukihiro Matsumoto</w:t>
+        <w:t xml:space="preserve">No ínicio da linguagem, antes da mesma se tornar popular, os desenvolvedores da linguagem só tinham uma única opção de intepretador disponível. Esse interpretador foi escrito em C pelo próprio criador da linguagem, Yukihiro Matsumoto</w:t>
       </w:r>
       <w:r>
         <w:rPr>
@@ -2486,7 +2485,7 @@
           <w:highlight w:val="white"/>
           <w:rtl w:val="0"/>
         </w:rPr>
-        <w:t xml:space="preserve">Esse intepretador era bem simples e não trazia nada de tão complexo quanto a gerenciamento de memória ou características modernas de interpretadores, como por exemplo, a compilação em tempo de execução (JIT). Hoje em dia, a versão mais difundida é a 2.0 que também é conhecida como YARV (Yer Another Ruby VM). Essa versão já se baseia em uma máquina virtual com recursos mais avançados e complexos.</w:t>
+        <w:t xml:space="preserve">Esse intepretador era bem simples e não trazia nada de tão complexo quanto a gerenciamento de memória ou características modernas de interpretadores, como por exemplo, a compilação em tempo de execução (JIT). Hoje em dia, interpretadores Ruby já se baseia em uma máquina virtual com recursos mais avançados e complexos.</w:t>
       </w:r>
     </w:p>
     <w:p>
@@ -2581,19 +2580,48 @@
         </w:rPr>
         <w:t xml:space="preserve">O comando acima instala o Ruby e alguns pacotes necessários para instalar gems qu contenham código C. Lembrando que isso não é necessário para quem quer executar apenas código Ruby. </w:t>
       </w:r>
-      <w:r>
-        <w:rPr>
-          <w:rtl w:val="0"/>
-        </w:rPr>
-      </w:r>
-    </w:p>
-    <w:p>
-      <w:pPr>
-        <w:spacing w:line="360" w:lineRule="auto"/>
-        <w:ind w:firstLine="300"/>
-        <w:contextualSpacing w:val="0"/>
-        <w:jc w:val="both"/>
-      </w:pPr>
+    </w:p>
+    <w:p>
+      <w:pPr>
+        <w:spacing w:after="300" w:before="300" w:line="360" w:lineRule="auto"/>
+        <w:ind w:left="0" w:firstLine="720"/>
+        <w:contextualSpacing w:val="0"/>
+        <w:jc w:val="both"/>
+      </w:pPr>
+      <w:r>
+        <w:rPr>
+          <w:rtl w:val="0"/>
+        </w:rPr>
+      </w:r>
+    </w:p>
+    <w:p>
+      <w:pPr>
+        <w:spacing w:after="300" w:before="300" w:line="360" w:lineRule="auto"/>
+        <w:ind w:left="0" w:firstLine="720"/>
+        <w:contextualSpacing w:val="0"/>
+        <w:jc w:val="both"/>
+      </w:pPr>
+      <w:r>
+        <w:rPr>
+          <w:rtl w:val="0"/>
+        </w:rPr>
+      </w:r>
+    </w:p>
+    <w:p>
+      <w:pPr>
+        <w:spacing w:after="300" w:before="300" w:line="360" w:lineRule="auto"/>
+        <w:ind w:left="0" w:firstLine="0"/>
+        <w:contextualSpacing w:val="0"/>
+        <w:jc w:val="both"/>
+      </w:pPr>
+      <w:r>
+        <w:rPr>
+          <w:color w:val="202020"/>
+          <w:highlight w:val="white"/>
+          <w:rtl w:val="0"/>
+        </w:rPr>
+        <w:t xml:space="preserve">   </w:t>
+      </w:r>
       <w:r>
         <w:rPr>
           <w:b w:val="1"/>
@@ -2603,7 +2631,235 @@
           <w:highlight w:val="white"/>
           <w:rtl w:val="0"/>
         </w:rPr>
-        <w:t xml:space="preserve">4.2 RubyGems</w:t>
+        <w:t xml:space="preserve">4.2 Gerenciamento de memória</w:t>
+      </w:r>
+      <w:r>
+        <w:rPr>
+          <w:rtl w:val="0"/>
+        </w:rPr>
+      </w:r>
+    </w:p>
+    <w:p>
+      <w:pPr>
+        <w:spacing w:after="300" w:before="300" w:line="360" w:lineRule="auto"/>
+        <w:ind w:left="0" w:firstLine="0"/>
+        <w:contextualSpacing w:val="0"/>
+        <w:jc w:val="both"/>
+      </w:pPr>
+      <w:r>
+        <w:rPr>
+          <w:b w:val="1"/>
+          <w:color w:val="202020"/>
+          <w:sz w:val="24"/>
+          <w:szCs w:val="24"/>
+          <w:highlight w:val="white"/>
+          <w:rtl w:val="0"/>
+        </w:rPr>
+        <w:tab/>
+      </w:r>
+      <w:r>
+        <w:rPr>
+          <w:color w:val="202020"/>
+          <w:sz w:val="24"/>
+          <w:szCs w:val="24"/>
+          <w:highlight w:val="white"/>
+          <w:rtl w:val="0"/>
+        </w:rPr>
+        <w:t xml:space="preserve">Apesar de estar ligado fortemente ao C desde a sua origem, o Ruby trata o gerenciamento de memória de maneira bem diferente do C, se aproximando mais do Java e C# nesse quesito. </w:t>
+      </w:r>
+    </w:p>
+    <w:p>
+      <w:pPr>
+        <w:spacing w:after="300" w:before="300" w:line="360" w:lineRule="auto"/>
+        <w:ind w:left="0" w:firstLine="0"/>
+        <w:contextualSpacing w:val="0"/>
+        <w:jc w:val="both"/>
+      </w:pPr>
+      <w:r>
+        <w:rPr>
+          <w:color w:val="202020"/>
+          <w:sz w:val="24"/>
+          <w:szCs w:val="24"/>
+          <w:highlight w:val="white"/>
+          <w:rtl w:val="0"/>
+        </w:rPr>
+        <w:tab/>
+        <w:t xml:space="preserve">Desde a sua concepção, o Ruby utiliza o famoso </w:t>
+      </w:r>
+      <w:r>
+        <w:rPr>
+          <w:i w:val="1"/>
+          <w:color w:val="202020"/>
+          <w:sz w:val="24"/>
+          <w:szCs w:val="24"/>
+          <w:highlight w:val="white"/>
+          <w:rtl w:val="0"/>
+        </w:rPr>
+        <w:t xml:space="preserve">Garbage Collector </w:t>
+      </w:r>
+      <w:r>
+        <w:rPr>
+          <w:color w:val="202020"/>
+          <w:sz w:val="24"/>
+          <w:szCs w:val="24"/>
+          <w:highlight w:val="white"/>
+          <w:rtl w:val="0"/>
+        </w:rPr>
+        <w:t xml:space="preserve">para gerenciar a memória de maneira automática. Uma das implementações bem difundidas do garbage collector é o algoritmo </w:t>
+      </w:r>
+      <w:r>
+        <w:rPr>
+          <w:i w:val="1"/>
+          <w:color w:val="202020"/>
+          <w:sz w:val="24"/>
+          <w:szCs w:val="24"/>
+          <w:highlight w:val="white"/>
+          <w:rtl w:val="0"/>
+        </w:rPr>
+        <w:t xml:space="preserve">mark-and-sweep </w:t>
+      </w:r>
+      <w:r>
+        <w:rPr>
+          <w:color w:val="202020"/>
+          <w:sz w:val="24"/>
+          <w:szCs w:val="24"/>
+          <w:highlight w:val="white"/>
+          <w:rtl w:val="0"/>
+        </w:rPr>
+        <w:t xml:space="preserve">(marca e varre). Basicamente, o garbage collector percorre a memória heap buscando os objetos refereciados e marcando-os, após essa fase de marcação, o garbage collector varre os espaços que não foram marcados, liberando, assim memória para a aplicação. O Ruby, ao ser executado, aloca uma porção de memória e subdivide essa alocação em slots de 40 bytes. O Ruby só requisita memória ao kernel caso, mesmo após o trabalho do garbage collector, não tenha mais slots para ser usado. </w:t>
+      </w:r>
+    </w:p>
+    <w:p>
+      <w:pPr>
+        <w:spacing w:after="300" w:before="300" w:line="360" w:lineRule="auto"/>
+        <w:ind w:left="0" w:firstLine="0"/>
+        <w:contextualSpacing w:val="0"/>
+        <w:jc w:val="both"/>
+      </w:pPr>
+      <w:r>
+        <w:rPr>
+          <w:color w:val="202020"/>
+          <w:sz w:val="24"/>
+          <w:szCs w:val="24"/>
+          <w:highlight w:val="white"/>
+          <w:rtl w:val="0"/>
+        </w:rPr>
+        <w:tab/>
+        <w:t xml:space="preserve">Um problema nessa abordagem e que muitas outras linguagens enfrentavam é que o garbage collector demorava muito tempo na marcação e isso fez com que o problema fosse batizado de “Stop the World”. Maneiras vinham sendo discutidas e uma implementação foi adotada no Ruby 2.1, a solução foi batizada de Generational Garbage Collector. Essa implementação traz consigo a ideia de separar a memória heap em dois espaços: um dedicado aos objetos novos e um dedicado aos objetos velhos. A base que justifica essa implementação é a máxima que diz que a grande maioria dos objetos morrem cedo, e isso é verdade se pensarmos em variáveis de métodos, por exemplo. Se um objeto “sobreviver” a fase de marcação três vezes, esse objeto é promovido à velha geração. Acontece que o Ruby concentra esforços na verificação e marcação dos objetos novos na maioria das vezes, fazendo com que a verificação aconteça de maneira mais rápida na maioria dos casos.</w:t>
+      </w:r>
+    </w:p>
+    <w:p>
+      <w:pPr>
+        <w:spacing w:after="300" w:before="300" w:line="360" w:lineRule="auto"/>
+        <w:ind w:left="0" w:firstLine="0"/>
+        <w:contextualSpacing w:val="0"/>
+        <w:jc w:val="both"/>
+      </w:pPr>
+      <w:r>
+        <w:rPr>
+          <w:color w:val="202020"/>
+          <w:sz w:val="24"/>
+          <w:szCs w:val="24"/>
+          <w:highlight w:val="white"/>
+          <w:rtl w:val="0"/>
+        </w:rPr>
+        <w:tab/>
+        <w:t xml:space="preserve">Apesar de minimizar o problema do “Stop the World” ainda temos verificações ocasionais nos objetos velhos que ainda causa a parada, mesmo que um número menor de vezes em relação ao algoritmo anterior. Pensando nisso, o Ruby não demorou em melhorar ainda mais seu garbage collector e já na versão 2.2 lançou uma adição ao garbage collector incremental que foi batizada de Incremental garbage collector. Em linhas gerais, essa ideia é de não mais deixar a fase de marcação ser executada até finalizar de uma única, ao invés disso, no garbage collector incremental a fase de marcação acontece em vários espaços de tempo menores. Obviamente, o tempo total de marcação é um pouco maior por conta do overhead, mas o ganho de ter pausas menores justifica o overhead. Além dessa melhoria, temosa introdução do algoritmo de Tricolor Mapping que traz a ideia de marcações em branco, cinza e preto para que o processo de coleta de lixo seja ainda mais eficaz. Nessa solução todos os objetos existentes são marcados de branco e os objetos que estão realmente vivos são marcados de cinza. Depois um objeto cinza é escolhido e todos os objetos que aquele objeto cinza referencia é visitado e marcado de cinza, depois de todas referências estarem marcadas de cinza, a primeira referencia, ou referencia pai, é marcada de preto. Esse processo se repete até que não existam mais objetos cinza. Depois, como pode ser observado, basta coletar os objetos marcados da cor branca pois todos os objetos vivos estão marcados de preto. A parte incremental acontece pois o algoritmo visita um objeto marcado de cinza e faz o processo de marcar os referenciados por ele de cinza, depois volta para a execução da aplicação. Depois de um tempo, pega outro objeto cinza e faz o mesmo processo.</w:t>
+      </w:r>
+    </w:p>
+    <w:p>
+      <w:pPr>
+        <w:spacing w:after="300" w:before="300" w:line="360" w:lineRule="auto"/>
+        <w:ind w:left="0" w:firstLine="0"/>
+        <w:contextualSpacing w:val="0"/>
+        <w:jc w:val="both"/>
+      </w:pPr>
+      <w:r>
+        <w:rPr>
+          <w:color w:val="202020"/>
+          <w:sz w:val="24"/>
+          <w:szCs w:val="24"/>
+          <w:highlight w:val="white"/>
+          <w:rtl w:val="0"/>
+        </w:rPr>
+        <w:tab/>
+        <w:t xml:space="preserve">Essa solução traz uma melhora de performance significativa como pode ser observado abaixo:</w:t>
+      </w:r>
+    </w:p>
+    <w:p>
+      <w:pPr>
+        <w:spacing w:after="300" w:before="300" w:line="360" w:lineRule="auto"/>
+        <w:ind w:left="0" w:firstLine="0"/>
+        <w:contextualSpacing w:val="0"/>
+        <w:jc w:val="both"/>
+      </w:pPr>
+      <w:r>
+        <w:rPr>
+          <w:color w:val="202020"/>
+          <w:sz w:val="24"/>
+          <w:szCs w:val="24"/>
+          <w:highlight w:val="white"/>
+          <w:rtl w:val="0"/>
+        </w:rPr>
+        <w:tab/>
+      </w:r>
+      <w:r>
+        <w:drawing>
+          <wp:inline distB="114300" distT="114300" distL="114300" distR="114300">
+            <wp:extent cx="5731200" cy="1130300"/>
+            <wp:effectExtent b="0" l="0" r="0" t="0"/>
+            <wp:docPr id="6" name="image11.png"/>
+            <a:graphic>
+              <a:graphicData uri="http://schemas.openxmlformats.org/drawingml/2006/picture">
+                <pic:pic>
+                  <pic:nvPicPr>
+                    <pic:cNvPr id="0" name="image11.png"/>
+                    <pic:cNvPicPr preferRelativeResize="0"/>
+                  </pic:nvPicPr>
+                  <pic:blipFill>
+                    <a:blip r:embed="rId51"/>
+                    <a:srcRect b="0" l="0" r="0" t="0"/>
+                    <a:stretch>
+                      <a:fillRect/>
+                    </a:stretch>
+                  </pic:blipFill>
+                  <pic:spPr>
+                    <a:xfrm>
+                      <a:off x="0" y="0"/>
+                      <a:ext cx="5731200" cy="1130300"/>
+                    </a:xfrm>
+                    <a:prstGeom prst="rect"/>
+                    <a:ln/>
+                  </pic:spPr>
+                </pic:pic>
+              </a:graphicData>
+            </a:graphic>
+          </wp:inline>
+        </w:drawing>
+      </w:r>
+      <w:r>
+        <w:rPr>
+          <w:rtl w:val="0"/>
+        </w:rPr>
+      </w:r>
+    </w:p>
+    <w:p>
+      <w:pPr>
+        <w:spacing w:line="360" w:lineRule="auto"/>
+        <w:ind w:firstLine="300"/>
+        <w:contextualSpacing w:val="0"/>
+        <w:jc w:val="both"/>
+      </w:pPr>
+      <w:r>
+        <w:rPr>
+          <w:b w:val="1"/>
+          <w:color w:val="202020"/>
+          <w:sz w:val="24"/>
+          <w:szCs w:val="24"/>
+          <w:highlight w:val="white"/>
+          <w:rtl w:val="0"/>
+        </w:rPr>
+        <w:t xml:space="preserve">4.3 RubyGems</w:t>
       </w:r>
       <w:r>
         <w:rPr>
@@ -2626,6 +2882,21 @@
         </w:rPr>
         <w:t xml:space="preserve">   </w:t>
         <w:tab/>
+      </w:r>
+    </w:p>
+    <w:p>
+      <w:pPr>
+        <w:spacing w:line="360" w:lineRule="auto"/>
+        <w:ind w:firstLine="300"/>
+        <w:contextualSpacing w:val="0"/>
+        <w:jc w:val="both"/>
+      </w:pPr>
+      <w:r>
+        <w:rPr>
+          <w:color w:val="202020"/>
+          <w:highlight w:val="white"/>
+          <w:rtl w:val="0"/>
+        </w:rPr>
         <w:t xml:space="preserve">Como na maioria das linguagens, o Ruby possui um gerenciador de pacotes chamado RubyGems. O RubyGems é bastante flexível, avançado e eficiente. Nesse caso, as gems são como bibliotecas reutilizáveis de códigos Ruby, podendo ainda conter algum código nativo em C, Java ou .Net, por exemplo. </w:t>
       </w:r>
     </w:p>
@@ -2642,7 +2913,7 @@
           <w:highlight w:val="white"/>
           <w:rtl w:val="0"/>
         </w:rPr>
-        <w:t xml:space="preserve">Antes da versão 2.0, era necessário instalar o RubyGems para para ser capaz de instalar e utilizar alguma gem. Depois dessa versão, isso não é mais necessário. Nessa versão o comando gem já vem incluso no pacote Ruby 2.0.</w:t>
+        <w:t xml:space="preserve">Antes da versão 2.0, era necessário instalar o RubyGems para para ser capaz de instalar e utilizar alguma gem. Depois dessa versão, isso não é mais necessário. Nessa versão o comando gem já vem incluso no pacote Ruby.</w:t>
       </w:r>
     </w:p>
     <w:p>
@@ -2674,39 +2945,7 @@
           <w:highlight w:val="white"/>
           <w:rtl w:val="0"/>
         </w:rPr>
-        <w:t xml:space="preserve">Agora, imagine a seguinte situação: Você desenvolveu um projeto em Ruby e, para tanto, precisou usar vários gems para o funcionamento correto da aplicação. Caso você queira compartilhar o seu projeto com a comunidade Ruby, como seria o processo para colocar as gems que a aplicação necessita para seu funcionamento?</w:t>
-      </w:r>
-    </w:p>
-    <w:p>
-      <w:pPr>
-        <w:spacing w:line="360" w:lineRule="auto"/>
-        <w:ind w:firstLine="720"/>
-        <w:contextualSpacing w:val="0"/>
-        <w:jc w:val="both"/>
-      </w:pPr>
-      <w:r>
-        <w:rPr>
-          <w:color w:val="202020"/>
-          <w:highlight w:val="white"/>
-          <w:rtl w:val="0"/>
-        </w:rPr>
-        <w:t xml:space="preserve">Uma possibilidade poderia ser colocar em um arquivo de texto a lista das gems que seu projeto necessita. Mas, obviamente, isso não parece muito inteligente pois o processo seria totalmente manual.</w:t>
-      </w:r>
-    </w:p>
-    <w:p>
-      <w:pPr>
-        <w:spacing w:line="360" w:lineRule="auto"/>
-        <w:ind w:firstLine="720"/>
-        <w:contextualSpacing w:val="0"/>
-        <w:jc w:val="both"/>
-      </w:pPr>
-      <w:r>
-        <w:rPr>
-          <w:color w:val="202020"/>
-          <w:highlight w:val="white"/>
-          <w:rtl w:val="0"/>
-        </w:rPr>
-        <w:t xml:space="preserve">Uma forma simples e eficaz de fazer esse controle de depêndencias das gems em nosso projeto Ruby é utilizando uma gem chamada Bundler.</w:t>
+        <w:t xml:space="preserve">Para gerenciar as dependências, podemos utilizar a gem Bundler. Com o Bundler no seu projeto, basta adicionar as dependências do projeto do Gemfile e executar o comando “bundle” e o Bundler se encarregará de tratar as gems que o nosso projeto necessta. </w:t>
       </w:r>
     </w:p>
     <w:p>
@@ -2762,7 +3001,7 @@
           <w:highlight w:val="white"/>
           <w:rtl w:val="0"/>
         </w:rPr>
-        <w:t xml:space="preserve">4.3 Implementações alternativas</w:t>
+        <w:t xml:space="preserve">4.4 Implementações alternativas</w:t>
       </w:r>
     </w:p>
     <w:p>
@@ -2823,11 +3062,8 @@
       </w:pPr>
       <w:r>
         <w:rPr>
-          <w:color w:val="202020"/>
-          <w:highlight w:val="white"/>
-          <w:rtl w:val="0"/>
-        </w:rPr>
-        <w:t xml:space="preserve">Iremos destacar duas,  já que se relacionam com plataformas já abordadas durante nosso semestre por outras equipes.</w:t>
+          <w:rtl w:val="0"/>
+        </w:rPr>
       </w:r>
     </w:p>
     <w:p>
@@ -2848,6 +3084,19 @@
     </w:p>
     <w:p>
       <w:pPr>
+        <w:spacing w:line="360" w:lineRule="auto"/>
+        <w:ind w:firstLine="300"/>
+        <w:contextualSpacing w:val="0"/>
+        <w:jc w:val="both"/>
+      </w:pPr>
+      <w:r>
+        <w:rPr>
+          <w:rtl w:val="0"/>
+        </w:rPr>
+      </w:r>
+    </w:p>
+    <w:p>
+      <w:pPr>
         <w:spacing w:after="240" w:line="360" w:lineRule="auto"/>
         <w:contextualSpacing w:val="0"/>
         <w:jc w:val="both"/>
@@ -2859,7 +3108,7 @@
           <w:highlight w:val="white"/>
           <w:rtl w:val="0"/>
         </w:rPr>
-        <w:t xml:space="preserve">4.3.1 JRuby</w:t>
+        <w:t xml:space="preserve">4.4.1 JRuby</w:t>
       </w:r>
     </w:p>
     <w:p>
@@ -2913,86 +3162,6 @@
     </w:p>
     <w:p>
       <w:pPr>
-        <w:spacing w:after="240" w:line="360" w:lineRule="auto"/>
-        <w:contextualSpacing w:val="0"/>
-        <w:jc w:val="both"/>
-      </w:pPr>
-      <w:r>
-        <w:rPr>
-          <w:b w:val="1"/>
-          <w:color w:val="202020"/>
-          <w:highlight w:val="white"/>
-          <w:rtl w:val="0"/>
-        </w:rPr>
-        <w:t xml:space="preserve">4.3.2 IronRuby</w:t>
-      </w:r>
-    </w:p>
-    <w:p>
-      <w:pPr>
-        <w:spacing w:line="360" w:lineRule="auto"/>
-        <w:ind w:firstLine="720"/>
-        <w:contextualSpacing w:val="0"/>
-        <w:jc w:val="both"/>
-      </w:pPr>
-      <w:r>
-        <w:rPr>
-          <w:color w:val="202020"/>
-          <w:highlight w:val="white"/>
-          <w:rtl w:val="0"/>
-        </w:rPr>
-        <w:t xml:space="preserve">O IronRuby nasceu com bastante potencial. Por ser voltado para .Net e ser mantida pela própria Microsoft, a ideia parecia bastante promissora. Entretanto, em 2010 a Microsoft parou de manter o projeto e a versão atual do IronRuby, 1.1.3, implementa apenas até o Ruby 1.9.2.</w:t>
-      </w:r>
-    </w:p>
-    <w:p>
-      <w:pPr>
-        <w:spacing w:line="360" w:lineRule="auto"/>
-        <w:ind w:firstLine="300"/>
-        <w:contextualSpacing w:val="0"/>
-        <w:jc w:val="both"/>
-      </w:pPr>
-      <w:r>
-        <w:rPr>
-          <w:color w:val="202020"/>
-          <w:highlight w:val="white"/>
-          <w:rtl w:val="0"/>
-        </w:rPr>
-        <w:t xml:space="preserve"> </w:t>
-      </w:r>
-    </w:p>
-    <w:p>
-      <w:pPr>
-        <w:spacing w:after="240" w:line="360" w:lineRule="auto"/>
-        <w:contextualSpacing w:val="0"/>
-        <w:jc w:val="both"/>
-      </w:pPr>
-      <w:r>
-        <w:rPr>
-          <w:b w:val="1"/>
-          <w:color w:val="202020"/>
-          <w:highlight w:val="white"/>
-          <w:rtl w:val="0"/>
-        </w:rPr>
-        <w:t xml:space="preserve">4.3.3 Ruby Enterprise Edition</w:t>
-      </w:r>
-    </w:p>
-    <w:p>
-      <w:pPr>
-        <w:spacing w:line="360" w:lineRule="auto"/>
-        <w:ind w:left="0" w:firstLine="720"/>
-        <w:contextualSpacing w:val="0"/>
-        <w:jc w:val="both"/>
-      </w:pPr>
-      <w:r>
-        <w:rPr>
-          <w:color w:val="202020"/>
-          <w:highlight w:val="white"/>
-          <w:rtl w:val="0"/>
-        </w:rPr>
-        <w:t xml:space="preserve">Para melhorar a performance de aplicações Rails e diminuir a quantidade de memória utilizada, Ninh Bui, Hongli Lai e Tinco Andringa (da Phusion) modificaram o interpretador Ruby e lançaram com o nome de Ruby Enterprise Edition.</w:t>
-      </w:r>
-    </w:p>
-    <w:p>
-      <w:pPr>
         <w:spacing w:line="360" w:lineRule="auto"/>
         <w:contextualSpacing w:val="0"/>
         <w:jc w:val="both"/>
@@ -3020,7 +3189,20 @@
           <w:highlight w:val="white"/>
           <w:rtl w:val="0"/>
         </w:rPr>
-        <w:t xml:space="preserve">4.4 Executando códigos em Ruby</w:t>
+        <w:t xml:space="preserve">4.5 Executando códigos em Ruby</w:t>
+      </w:r>
+    </w:p>
+    <w:p>
+      <w:pPr>
+        <w:spacing w:line="360" w:lineRule="auto"/>
+        <w:ind w:firstLine="300"/>
+        <w:contextualSpacing w:val="0"/>
+        <w:jc w:val="both"/>
+      </w:pPr>
+      <w:r>
+        <w:rPr>
+          <w:rtl w:val="0"/>
+        </w:rPr>
       </w:r>
     </w:p>
     <w:p>
@@ -3050,42 +3232,8 @@
         <w:rPr>
           <w:rtl w:val="0"/>
         </w:rPr>
-        <w:t xml:space="preserve">Além disso, é possível fazer um arquivo com o código e salvar co ma extensão .rb e executa com, por exemplo “ruby teste.rb”.</w:t>
-      </w:r>
-    </w:p>
-    <w:p>
-      <w:pPr>
-        <w:spacing w:line="360" w:lineRule="auto"/>
-        <w:contextualSpacing w:val="0"/>
-        <w:jc w:val="both"/>
-      </w:pPr>
-      <w:r>
-        <w:rPr>
-          <w:sz w:val="24"/>
-          <w:szCs w:val="24"/>
-          <w:rtl w:val="0"/>
-        </w:rPr>
-        <w:t xml:space="preserve"> </w:t>
-      </w:r>
-    </w:p>
-    <w:p>
-      <w:pPr>
-        <w:spacing w:line="360" w:lineRule="auto"/>
-        <w:contextualSpacing w:val="0"/>
-        <w:jc w:val="both"/>
-      </w:pPr>
-      <w:r>
-        <w:rPr>
-          <w:rtl w:val="0"/>
-        </w:rPr>
-      </w:r>
-    </w:p>
-    <w:p>
-      <w:pPr>
-        <w:spacing w:line="360" w:lineRule="auto"/>
-        <w:contextualSpacing w:val="0"/>
-        <w:jc w:val="both"/>
-      </w:pPr>
+        <w:t xml:space="preserve">Além disso, é possível fazer um arquivo com o código e salvar com a extensão .rb e executa com, por exemplo, “ruby teste.rb”.</w:t>
+      </w:r>
       <w:r>
         <w:rPr>
           <w:rtl w:val="0"/>
@@ -3117,7 +3265,7 @@
           <w:szCs w:val="24"/>
           <w:rtl w:val="0"/>
         </w:rPr>
-        <w:t xml:space="preserve">4.5 Impressão de Mensagens</w:t>
+        <w:t xml:space="preserve">4.6 Impressão de Mensagens</w:t>
       </w:r>
       <w:r>
         <w:rPr>
@@ -3287,7 +3435,7 @@
           <w:highlight w:val="white"/>
           <w:rtl w:val="0"/>
         </w:rPr>
-        <w:t xml:space="preserve">4.6 Comentários</w:t>
+        <w:t xml:space="preserve">4.7 Comentários</w:t>
       </w:r>
     </w:p>
     <w:p>
@@ -3501,11 +3649,8 @@
       </w:pPr>
       <w:r>
         <w:rPr>
-          <w:sz w:val="28"/>
-          <w:szCs w:val="28"/>
-          <w:rtl w:val="0"/>
-        </w:rPr>
-        <w:t xml:space="preserve"> </w:t>
+          <w:rtl w:val="0"/>
+        </w:rPr>
       </w:r>
     </w:p>
     <w:p>
@@ -4791,9 +4936,568 @@
       <w:r>
         <w:rPr>
           <w:b w:val="1"/>
-          <w:color w:val="202020"/>
           <w:sz w:val="24"/>
           <w:szCs w:val="24"/>
+          <w:rtl w:val="0"/>
+        </w:rPr>
+        <w:t xml:space="preserve"> 4.7 Hierarquia de classes Ruby</w:t>
+      </w:r>
+    </w:p>
+    <w:p>
+      <w:pPr>
+        <w:spacing w:line="360" w:lineRule="auto"/>
+        <w:contextualSpacing w:val="0"/>
+        <w:jc w:val="both"/>
+      </w:pPr>
+      <w:r>
+        <w:rPr>
+          <w:rtl w:val="0"/>
+        </w:rPr>
+      </w:r>
+    </w:p>
+    <w:p>
+      <w:pPr>
+        <w:spacing w:line="360" w:lineRule="auto"/>
+        <w:contextualSpacing w:val="0"/>
+        <w:jc w:val="both"/>
+      </w:pPr>
+      <w:r>
+        <w:rPr>
+          <w:sz w:val="28"/>
+          <w:szCs w:val="28"/>
+          <w:rtl w:val="0"/>
+        </w:rPr>
+        <w:tab/>
+      </w:r>
+      <w:r>
+        <w:rPr>
+          <w:sz w:val="24"/>
+          <w:szCs w:val="24"/>
+          <w:rtl w:val="0"/>
+        </w:rPr>
+        <w:t xml:space="preserve">Prezando pela orientação a objetos, tudo em Ruby é objeto. Não existem tipos primitivos, apenas objetos. De maneira análoga ao Java, todas as classes do Ruby herdam da classe Object. Podemos notar na imagem abaixo essa hierarquia. É importante salientar a classe Numeric, filha de Object. Essa classe é responsável por todos valores numéricos no Ruby. Ainda na mesma linhagem, temos Integer e Float que são filhas de Numeric. Float é utilizada para representar pontos flutuantes, já a classe Integer é abstrata e não pode ser instanciada, ao invés disso, temos duas classes filhas de Integer para representar inteiros, elas são Bignum e Fixnum, veremos mais dessas classes a seguir.</w:t>
+      </w:r>
+    </w:p>
+    <w:p>
+      <w:pPr>
+        <w:spacing w:line="360" w:lineRule="auto"/>
+        <w:contextualSpacing w:val="0"/>
+        <w:jc w:val="both"/>
+      </w:pPr>
+      <w:r>
+        <w:rPr>
+          <w:sz w:val="28"/>
+          <w:szCs w:val="28"/>
+          <w:rtl w:val="0"/>
+        </w:rPr>
+        <w:tab/>
+      </w:r>
+      <w:r>
+        <w:drawing>
+          <wp:inline distB="114300" distT="114300" distL="114300" distR="114300">
+            <wp:extent cx="5731200" cy="2362200"/>
+            <wp:effectExtent b="0" l="0" r="0" t="0"/>
+            <wp:docPr descr="Captura de tela de 2016-08-25 14:17:08.png" id="5" name="image10.png"/>
+            <a:graphic>
+              <a:graphicData uri="http://schemas.openxmlformats.org/drawingml/2006/picture">
+                <pic:pic>
+                  <pic:nvPicPr>
+                    <pic:cNvPr descr="Captura de tela de 2016-08-25 14:17:08.png" id="0" name="image10.png"/>
+                    <pic:cNvPicPr preferRelativeResize="0"/>
+                  </pic:nvPicPr>
+                  <pic:blipFill>
+                    <a:blip r:embed="rId52"/>
+                    <a:srcRect b="0" l="0" r="0" t="0"/>
+                    <a:stretch>
+                      <a:fillRect/>
+                    </a:stretch>
+                  </pic:blipFill>
+                  <pic:spPr>
+                    <a:xfrm>
+                      <a:off x="0" y="0"/>
+                      <a:ext cx="5731200" cy="2362200"/>
+                    </a:xfrm>
+                    <a:prstGeom prst="rect"/>
+                    <a:ln/>
+                  </pic:spPr>
+                </pic:pic>
+              </a:graphicData>
+            </a:graphic>
+          </wp:inline>
+        </w:drawing>
+      </w:r>
+      <w:r>
+        <w:rPr>
+          <w:rtl w:val="0"/>
+        </w:rPr>
+      </w:r>
+    </w:p>
+    <w:p>
+      <w:pPr>
+        <w:spacing w:line="360" w:lineRule="auto"/>
+        <w:contextualSpacing w:val="0"/>
+        <w:jc w:val="both"/>
+      </w:pPr>
+      <w:r>
+        <w:rPr>
+          <w:rtl w:val="0"/>
+        </w:rPr>
+      </w:r>
+    </w:p>
+    <w:p>
+      <w:pPr>
+        <w:spacing w:line="360" w:lineRule="auto"/>
+        <w:contextualSpacing w:val="0"/>
+        <w:jc w:val="both"/>
+      </w:pPr>
+      <w:r>
+        <w:rPr>
+          <w:b w:val="1"/>
+          <w:color w:val="202020"/>
+          <w:sz w:val="24"/>
+          <w:szCs w:val="24"/>
+          <w:highlight w:val="white"/>
+          <w:rtl w:val="0"/>
+        </w:rPr>
+        <w:t xml:space="preserve">Valores numéricos</w:t>
+      </w:r>
+    </w:p>
+    <w:p>
+      <w:pPr>
+        <w:spacing w:line="360" w:lineRule="auto"/>
+        <w:contextualSpacing w:val="0"/>
+        <w:jc w:val="both"/>
+      </w:pPr>
+      <w:r>
+        <w:rPr>
+          <w:b w:val="1"/>
+          <w:color w:val="202020"/>
+          <w:sz w:val="24"/>
+          <w:szCs w:val="24"/>
+          <w:highlight w:val="white"/>
+          <w:rtl w:val="0"/>
+        </w:rPr>
+        <w:tab/>
+      </w:r>
+      <w:r>
+        <w:rPr>
+          <w:color w:val="202020"/>
+          <w:sz w:val="24"/>
+          <w:szCs w:val="24"/>
+          <w:highlight w:val="white"/>
+          <w:rtl w:val="0"/>
+        </w:rPr>
+        <w:t xml:space="preserve">Como dito no tópico anterior, os valores numéricos no Ruby obedecem a hierarquia das classes e temos como principal diferença em relação às outras linguagens a diferença no nome de int para Fixnum para inteiros pequenos e  de Long para Bignum para inteiros grandes. Além do Fixnum e do Bignum temos o Float, que representa ponto flutuante.</w:t>
+      </w:r>
+    </w:p>
+    <w:p>
+      <w:pPr>
+        <w:spacing w:line="360" w:lineRule="auto"/>
+        <w:contextualSpacing w:val="0"/>
+        <w:jc w:val="both"/>
+      </w:pPr>
+      <w:r>
+        <w:rPr>
+          <w:rtl w:val="0"/>
+        </w:rPr>
+      </w:r>
+    </w:p>
+    <w:p>
+      <w:pPr>
+        <w:spacing w:line="360" w:lineRule="auto"/>
+        <w:contextualSpacing w:val="0"/>
+        <w:jc w:val="both"/>
+      </w:pPr>
+      <w:r>
+        <w:rPr>
+          <w:color w:val="202020"/>
+          <w:sz w:val="24"/>
+          <w:szCs w:val="24"/>
+          <w:highlight w:val="white"/>
+          <w:rtl w:val="0"/>
+        </w:rPr>
+        <w:t xml:space="preserve">idade = 14 &lt;= fixnum;</w:t>
+      </w:r>
+    </w:p>
+    <w:p>
+      <w:pPr>
+        <w:spacing w:line="360" w:lineRule="auto"/>
+        <w:contextualSpacing w:val="0"/>
+        <w:jc w:val="both"/>
+      </w:pPr>
+      <w:r>
+        <w:rPr>
+          <w:color w:val="202020"/>
+          <w:sz w:val="24"/>
+          <w:szCs w:val="24"/>
+          <w:highlight w:val="white"/>
+          <w:rtl w:val="0"/>
+        </w:rPr>
+        <w:t xml:space="preserve">idade = 9999999999999999999999999 &lt;= bignum;</w:t>
+      </w:r>
+    </w:p>
+    <w:p>
+      <w:pPr>
+        <w:spacing w:line="360" w:lineRule="auto"/>
+        <w:contextualSpacing w:val="0"/>
+        <w:jc w:val="both"/>
+      </w:pPr>
+      <w:r>
+        <w:rPr>
+          <w:color w:val="202020"/>
+          <w:sz w:val="24"/>
+          <w:szCs w:val="24"/>
+          <w:highlight w:val="white"/>
+          <w:rtl w:val="0"/>
+        </w:rPr>
+        <w:t xml:space="preserve">idade = 12.3 &lt;= float.</w:t>
+      </w:r>
+    </w:p>
+    <w:p>
+      <w:pPr>
+        <w:spacing w:line="360" w:lineRule="auto"/>
+        <w:contextualSpacing w:val="0"/>
+        <w:jc w:val="both"/>
+      </w:pPr>
+      <w:r>
+        <w:rPr>
+          <w:rtl w:val="0"/>
+        </w:rPr>
+      </w:r>
+    </w:p>
+    <w:p>
+      <w:pPr>
+        <w:spacing w:line="360" w:lineRule="auto"/>
+        <w:contextualSpacing w:val="0"/>
+        <w:jc w:val="both"/>
+      </w:pPr>
+      <w:r>
+        <w:rPr>
+          <w:color w:val="202020"/>
+          <w:highlight w:val="white"/>
+          <w:rtl w:val="0"/>
+        </w:rPr>
+        <w:t xml:space="preserve">Operações matemáticas básicas</w:t>
+      </w:r>
+    </w:p>
+    <w:p>
+      <w:pPr>
+        <w:numPr>
+          <w:ilvl w:val="0"/>
+          <w:numId w:val="1"/>
+        </w:numPr>
+        <w:spacing w:line="360" w:lineRule="auto"/>
+        <w:ind w:left="720" w:hanging="360"/>
+        <w:contextualSpacing w:val="1"/>
+        <w:jc w:val="both"/>
+        <w:rPr>
+          <w:color w:val="202020"/>
+          <w:highlight w:val="white"/>
+        </w:rPr>
+      </w:pPr>
+      <w:r>
+        <w:rPr>
+          <w:color w:val="202020"/>
+          <w:sz w:val="20"/>
+          <w:szCs w:val="20"/>
+          <w:highlight w:val="white"/>
+          <w:rtl w:val="0"/>
+        </w:rPr>
+        <w:t xml:space="preserve">·</w:t>
+      </w:r>
+      <w:r>
+        <w:rPr>
+          <w:rFonts w:ascii="Times New Roman" w:cs="Times New Roman" w:eastAsia="Times New Roman" w:hAnsi="Times New Roman"/>
+          <w:color w:val="202020"/>
+          <w:sz w:val="14"/>
+          <w:szCs w:val="14"/>
+          <w:highlight w:val="white"/>
+          <w:rtl w:val="0"/>
+        </w:rPr>
+        <w:t xml:space="preserve">         </w:t>
+      </w:r>
+      <w:r>
+        <w:rPr>
+          <w:color w:val="202020"/>
+          <w:highlight w:val="white"/>
+          <w:rtl w:val="0"/>
+        </w:rPr>
+        <w:t xml:space="preserve">+ Soma</w:t>
+      </w:r>
+    </w:p>
+    <w:p>
+      <w:pPr>
+        <w:numPr>
+          <w:ilvl w:val="0"/>
+          <w:numId w:val="1"/>
+        </w:numPr>
+        <w:spacing w:line="360" w:lineRule="auto"/>
+        <w:ind w:left="720" w:hanging="360"/>
+        <w:contextualSpacing w:val="1"/>
+        <w:jc w:val="both"/>
+        <w:rPr>
+          <w:color w:val="202020"/>
+          <w:highlight w:val="white"/>
+        </w:rPr>
+      </w:pPr>
+      <w:r>
+        <w:rPr>
+          <w:color w:val="202020"/>
+          <w:sz w:val="20"/>
+          <w:szCs w:val="20"/>
+          <w:highlight w:val="white"/>
+          <w:rtl w:val="0"/>
+        </w:rPr>
+        <w:t xml:space="preserve">·</w:t>
+      </w:r>
+      <w:r>
+        <w:rPr>
+          <w:rFonts w:ascii="Times New Roman" w:cs="Times New Roman" w:eastAsia="Times New Roman" w:hAnsi="Times New Roman"/>
+          <w:color w:val="202020"/>
+          <w:sz w:val="14"/>
+          <w:szCs w:val="14"/>
+          <w:highlight w:val="white"/>
+          <w:rtl w:val="0"/>
+        </w:rPr>
+        <w:t xml:space="preserve">         </w:t>
+      </w:r>
+      <w:r>
+        <w:rPr>
+          <w:color w:val="202020"/>
+          <w:highlight w:val="white"/>
+          <w:rtl w:val="0"/>
+        </w:rPr>
+        <w:t xml:space="preserve">- Subtração</w:t>
+      </w:r>
+    </w:p>
+    <w:p>
+      <w:pPr>
+        <w:numPr>
+          <w:ilvl w:val="0"/>
+          <w:numId w:val="1"/>
+        </w:numPr>
+        <w:spacing w:line="360" w:lineRule="auto"/>
+        <w:ind w:left="720" w:hanging="360"/>
+        <w:contextualSpacing w:val="1"/>
+        <w:jc w:val="both"/>
+        <w:rPr>
+          <w:color w:val="202020"/>
+          <w:highlight w:val="white"/>
+        </w:rPr>
+      </w:pPr>
+      <w:r>
+        <w:rPr>
+          <w:color w:val="202020"/>
+          <w:sz w:val="20"/>
+          <w:szCs w:val="20"/>
+          <w:highlight w:val="white"/>
+          <w:rtl w:val="0"/>
+        </w:rPr>
+        <w:t xml:space="preserve">·</w:t>
+      </w:r>
+      <w:r>
+        <w:rPr>
+          <w:rFonts w:ascii="Times New Roman" w:cs="Times New Roman" w:eastAsia="Times New Roman" w:hAnsi="Times New Roman"/>
+          <w:color w:val="202020"/>
+          <w:sz w:val="14"/>
+          <w:szCs w:val="14"/>
+          <w:highlight w:val="white"/>
+          <w:rtl w:val="0"/>
+        </w:rPr>
+        <w:t xml:space="preserve">         </w:t>
+      </w:r>
+      <w:r>
+        <w:rPr>
+          <w:color w:val="202020"/>
+          <w:highlight w:val="white"/>
+          <w:rtl w:val="0"/>
+        </w:rPr>
+        <w:t xml:space="preserve">/ Divisão</w:t>
+      </w:r>
+    </w:p>
+    <w:p>
+      <w:pPr>
+        <w:numPr>
+          <w:ilvl w:val="0"/>
+          <w:numId w:val="1"/>
+        </w:numPr>
+        <w:spacing w:line="360" w:lineRule="auto"/>
+        <w:ind w:left="720" w:hanging="360"/>
+        <w:contextualSpacing w:val="1"/>
+        <w:jc w:val="both"/>
+        <w:rPr>
+          <w:color w:val="202020"/>
+          <w:highlight w:val="white"/>
+        </w:rPr>
+      </w:pPr>
+      <w:r>
+        <w:rPr>
+          <w:color w:val="202020"/>
+          <w:sz w:val="20"/>
+          <w:szCs w:val="20"/>
+          <w:highlight w:val="white"/>
+          <w:rtl w:val="0"/>
+        </w:rPr>
+        <w:t xml:space="preserve">·</w:t>
+      </w:r>
+      <w:r>
+        <w:rPr>
+          <w:rFonts w:ascii="Times New Roman" w:cs="Times New Roman" w:eastAsia="Times New Roman" w:hAnsi="Times New Roman"/>
+          <w:color w:val="202020"/>
+          <w:sz w:val="14"/>
+          <w:szCs w:val="14"/>
+          <w:highlight w:val="white"/>
+          <w:rtl w:val="0"/>
+        </w:rPr>
+        <w:t xml:space="preserve">         </w:t>
+      </w:r>
+      <w:r>
+        <w:rPr>
+          <w:color w:val="202020"/>
+          <w:highlight w:val="white"/>
+          <w:rtl w:val="0"/>
+        </w:rPr>
+        <w:t xml:space="preserve">* Multiplicação</w:t>
+      </w:r>
+    </w:p>
+    <w:p>
+      <w:pPr>
+        <w:numPr>
+          <w:ilvl w:val="0"/>
+          <w:numId w:val="1"/>
+        </w:numPr>
+        <w:spacing w:line="360" w:lineRule="auto"/>
+        <w:ind w:left="720" w:hanging="360"/>
+        <w:contextualSpacing w:val="1"/>
+        <w:jc w:val="both"/>
+        <w:rPr>
+          <w:color w:val="202020"/>
+          <w:highlight w:val="white"/>
+        </w:rPr>
+      </w:pPr>
+      <w:r>
+        <w:rPr>
+          <w:color w:val="202020"/>
+          <w:sz w:val="20"/>
+          <w:szCs w:val="20"/>
+          <w:highlight w:val="white"/>
+          <w:rtl w:val="0"/>
+        </w:rPr>
+        <w:t xml:space="preserve">·</w:t>
+      </w:r>
+      <w:r>
+        <w:rPr>
+          <w:rFonts w:ascii="Times New Roman" w:cs="Times New Roman" w:eastAsia="Times New Roman" w:hAnsi="Times New Roman"/>
+          <w:color w:val="202020"/>
+          <w:sz w:val="14"/>
+          <w:szCs w:val="14"/>
+          <w:highlight w:val="white"/>
+          <w:rtl w:val="0"/>
+        </w:rPr>
+        <w:t xml:space="preserve">         </w:t>
+      </w:r>
+      <w:r>
+        <w:rPr>
+          <w:color w:val="202020"/>
+          <w:highlight w:val="white"/>
+          <w:rtl w:val="0"/>
+        </w:rPr>
+        <w:t xml:space="preserve">** Potência</w:t>
+      </w:r>
+    </w:p>
+    <w:p>
+      <w:pPr>
+        <w:numPr>
+          <w:ilvl w:val="0"/>
+          <w:numId w:val="1"/>
+        </w:numPr>
+        <w:spacing w:line="360" w:lineRule="auto"/>
+        <w:ind w:left="720" w:hanging="360"/>
+        <w:contextualSpacing w:val="1"/>
+        <w:jc w:val="both"/>
+        <w:rPr>
+          <w:color w:val="202020"/>
+          <w:highlight w:val="white"/>
+        </w:rPr>
+      </w:pPr>
+      <w:r>
+        <w:rPr>
+          <w:color w:val="202020"/>
+          <w:sz w:val="20"/>
+          <w:szCs w:val="20"/>
+          <w:highlight w:val="white"/>
+          <w:rtl w:val="0"/>
+        </w:rPr>
+        <w:t xml:space="preserve">·</w:t>
+      </w:r>
+      <w:r>
+        <w:rPr>
+          <w:rFonts w:ascii="Times New Roman" w:cs="Times New Roman" w:eastAsia="Times New Roman" w:hAnsi="Times New Roman"/>
+          <w:color w:val="202020"/>
+          <w:sz w:val="14"/>
+          <w:szCs w:val="14"/>
+          <w:highlight w:val="white"/>
+          <w:rtl w:val="0"/>
+        </w:rPr>
+        <w:t xml:space="preserve">         </w:t>
+      </w:r>
+      <w:r>
+        <w:rPr>
+          <w:color w:val="202020"/>
+          <w:highlight w:val="white"/>
+          <w:rtl w:val="0"/>
+        </w:rPr>
+        <w:t xml:space="preserve">% Modulo (retorna o resto de uma divisão)</w:t>
+      </w:r>
+    </w:p>
+    <w:p>
+      <w:pPr>
+        <w:spacing w:line="360" w:lineRule="auto"/>
+        <w:contextualSpacing w:val="0"/>
+        <w:jc w:val="both"/>
+      </w:pPr>
+      <w:r>
+        <w:rPr>
+          <w:rtl w:val="0"/>
+        </w:rPr>
+      </w:r>
+    </w:p>
+    <w:p>
+      <w:pPr>
+        <w:spacing w:line="360" w:lineRule="auto"/>
+        <w:contextualSpacing w:val="0"/>
+        <w:jc w:val="both"/>
+      </w:pPr>
+      <w:r>
+        <w:rPr>
+          <w:rtl w:val="0"/>
+        </w:rPr>
+      </w:r>
+    </w:p>
+    <w:p>
+      <w:pPr>
+        <w:spacing w:line="360" w:lineRule="auto"/>
+        <w:contextualSpacing w:val="0"/>
+        <w:jc w:val="both"/>
+      </w:pPr>
+      <w:r>
+        <w:rPr>
+          <w:rtl w:val="0"/>
+        </w:rPr>
+      </w:r>
+    </w:p>
+    <w:p>
+      <w:pPr>
+        <w:spacing w:line="360" w:lineRule="auto"/>
+        <w:contextualSpacing w:val="0"/>
+        <w:jc w:val="both"/>
+      </w:pPr>
+      <w:r>
+        <w:rPr>
+          <w:b w:val="1"/>
+          <w:color w:val="202020"/>
+          <w:sz w:val="24"/>
+          <w:szCs w:val="24"/>
           <w:highlight w:val="white"/>
           <w:rtl w:val="0"/>
         </w:rPr>
@@ -4819,6 +5523,20 @@
         </w:rPr>
         <w:t xml:space="preserve">        </w:t>
         <w:tab/>
+      </w:r>
+    </w:p>
+    <w:p>
+      <w:pPr>
+        <w:spacing w:line="360" w:lineRule="auto"/>
+        <w:contextualSpacing w:val="0"/>
+        <w:jc w:val="both"/>
+      </w:pPr>
+      <w:r>
+        <w:rPr>
+          <w:color w:val="202020"/>
+          <w:highlight w:val="white"/>
+          <w:rtl w:val="0"/>
+        </w:rPr>
         <w:t xml:space="preserve">A tipagem em Ruby é dinamicamente e fortemente tipada. Isso veremos um pouco melhor mais adiante. Agora, precisamos saber que a atribuição de variável em Ruby funciona da mesma maneira que Java e C, usando “=”. No entanto, para criar uma variável, é necessário apenas dizer o nome dela e atribuir o valor, como por exemplo:</w:t>
       </w:r>
     </w:p>
@@ -4851,7 +5569,7 @@
           <w:highlight w:val="white"/>
           <w:rtl w:val="0"/>
         </w:rPr>
-        <w:t xml:space="preserve">Isso é conhecido como inferência de tipos e é algo comum em linguagens consideradas de altíssimo nível que prezam pela agilidade no desenvolvimento, como é o caso do Ruby e Python, por exemplo. O interpretador infere automaticamente durante a execução do código. Nesse caso, essa variável é do tipo Fixnum, que representa os números inteiros.</w:t>
+        <w:t xml:space="preserve">Isso é conhecido como inferência de tipos ou tipagem implícita e é algo comum em linguagens consideradas de altíssimo nível que prezam pela agilidade no desenvolvimento, como é o caso do Ruby e Python, por exemplo. O interpretador infere automaticamente durante a execução do código. Nesse caso, essa variável é do tipo Fixnum, que representa os números inteiros pequenos.</w:t>
       </w:r>
     </w:p>
     <w:p>
@@ -4904,7 +5622,14 @@
           <w:highlight w:val="white"/>
           <w:rtl w:val="0"/>
         </w:rPr>
-        <w:t xml:space="preserve">Os tipos em Ruby na verdade são classes, ou seja: não existem tipos primitivos e sim objetos que pertencem a classes. </w:t>
+        <w:t xml:space="preserve">Como dito anteriormente, o</w:t>
+      </w:r>
+      <w:r>
+        <w:rPr>
+          <w:highlight w:val="white"/>
+          <w:rtl w:val="0"/>
+        </w:rPr>
+        <w:t xml:space="preserve">s tipos em Ruby na verdade são objetos, ou seja: não existem tipos primitivos e sim objetos que pertencem à classes. </w:t>
       </w:r>
       <w:r>
         <w:rPr>
@@ -4958,7 +5683,7 @@
           <w:highlight w:val="white"/>
           <w:rtl w:val="0"/>
         </w:rPr>
-        <w:t xml:space="preserve">Quer dizer que, a cada interação, o tipo é verificado. Isso fica claro no seguinte exemplo:</w:t>
+        <w:t xml:space="preserve">Quer dizer que, a cada interação, o tipo é verificado. Caso ele mude, o Ruby se encarrega de mudar a vinculação de tipo daquela variável. Isso traz dinamicidade, apesar de programadores mais puristas acharem que isso deixa o programa confuso e com pouco controle das variáveis. No código a seguir fica bem claro:</w:t>
       </w:r>
     </w:p>
     <w:tbl>
@@ -5085,7 +5810,7 @@
                 <w:rFonts w:ascii="Courier New" w:cs="Courier New" w:eastAsia="Courier New" w:hAnsi="Courier New"/>
                 <w:rtl w:val="0"/>
               </w:rPr>
-              <w:t xml:space="preserve">}</w:t>
+              <w:t xml:space="preserve">} //o método each //será explicado na seção destinada à Arrays.</w:t>
             </w:r>
           </w:p>
         </w:tc>
@@ -5425,15 +6150,12 @@
           <w:highlight w:val="white"/>
           <w:rtl w:val="0"/>
         </w:rPr>
-        <w:t xml:space="preserve">Como podemos ver a variável x começa como Fixnum e conforme aumenta passa para Bignum sem a necessidade de uma conversão. Isso causa um outro fenômeno que é uma certa ideia de tipagem implicita.</w:t>
-      </w:r>
-      <w:r>
-        <w:rPr>
-          <w:color w:val="202020"/>
-          <w:highlight w:val="white"/>
-          <w:rtl w:val="0"/>
-        </w:rPr>
-        <w:t xml:space="preserve"> implicitamente tipada pois os tipos são inferidos pelo interpretador</w:t>
+        <w:t xml:space="preserve">Como podemos ver a variável x começa como Fixnum e conforme aumenta passa para Bignum sem a necessidade de uma conversão. </w:t>
+      </w:r>
+      <w:r>
+        <w:rPr>
+          <w:rtl w:val="0"/>
+        </w:rPr>
       </w:r>
     </w:p>
     <w:p>
@@ -5701,7 +6423,7 @@
           <w:highlight w:val="white"/>
           <w:rtl w:val="0"/>
         </w:rPr>
-        <w:t xml:space="preserve">Este é um conceito confuso, mas uma boa forma de explicá-lo é dizendo que  todas as variáveis devem ter um tipo - ou seja: fazer parte de uma classe no caso do Ruby - e que  cada tipo segue a risca seu contrato. Por exemplo:</w:t>
+        <w:t xml:space="preserve">Este é um conceito confuso, mas uma boa forma de explicá-lo é dizendo que  todas as variáveis devem ter um tipo - ou seja: fazer parte de uma classe no caso do Ruby - e que  cada tipo segue a risca seu contrato. Muitas pessoas ligam a ideia de dinamicamente tipada à fracamente tipada e isso não é verdade, como no caso do Ruby. O ruby, diferente do Javascript não permite, por exemplo, concatenação de uma letra com um número. Por exemplo:</w:t>
       </w:r>
     </w:p>
     <w:p>
@@ -6029,18 +6751,6 @@
     <w:p>
       <w:pPr>
         <w:spacing w:line="360" w:lineRule="auto"/>
-        <w:contextualSpacing w:val="0"/>
-        <w:jc w:val="both"/>
-      </w:pPr>
-      <w:r>
-        <w:rPr>
-          <w:rtl w:val="0"/>
-        </w:rPr>
-      </w:r>
-    </w:p>
-    <w:p>
-      <w:pPr>
-        <w:spacing w:line="360" w:lineRule="auto"/>
         <w:ind w:firstLine="720"/>
         <w:contextualSpacing w:val="0"/>
         <w:jc w:val="both"/>
@@ -6061,10 +6771,34 @@
       </w:pPr>
       <w:r>
         <w:rPr>
+          <w:rtl w:val="0"/>
+        </w:rPr>
+      </w:r>
+    </w:p>
+    <w:p>
+      <w:pPr>
+        <w:spacing w:line="360" w:lineRule="auto"/>
+        <w:contextualSpacing w:val="0"/>
+        <w:jc w:val="both"/>
+      </w:pPr>
+      <w:r>
+        <w:rPr>
           <w:highlight w:val="white"/>
           <w:rtl w:val="0"/>
         </w:rPr>
         <w:t xml:space="preserve"> </w:t>
+      </w:r>
+    </w:p>
+    <w:p>
+      <w:pPr>
+        <w:spacing w:line="360" w:lineRule="auto"/>
+        <w:contextualSpacing w:val="0"/>
+        <w:jc w:val="both"/>
+      </w:pPr>
+      <w:r>
+        <w:rPr>
+          <w:rtl w:val="0"/>
+        </w:rPr>
       </w:r>
     </w:p>
     <w:p>
@@ -6100,11 +6834,24 @@
       </w:pPr>
       <w:r>
         <w:rPr>
-          <w:color w:val="202020"/>
-          <w:highlight w:val="white"/>
-          <w:rtl w:val="0"/>
-        </w:rPr>
-        <w:t xml:space="preserve">A string em Ruby pode ser feita com aspas simples ou duplas e podem ser mudadas, diferentes de Java. O problema de aspas simples é que ela não permite interpolação de strings.</w:t>
+          <w:rtl w:val="0"/>
+        </w:rPr>
+      </w:r>
+    </w:p>
+    <w:p>
+      <w:pPr>
+        <w:spacing w:line="360" w:lineRule="auto"/>
+        <w:ind w:firstLine="720"/>
+        <w:contextualSpacing w:val="0"/>
+        <w:jc w:val="both"/>
+      </w:pPr>
+      <w:r>
+        <w:rPr>
+          <w:color w:val="202020"/>
+          <w:highlight w:val="white"/>
+          <w:rtl w:val="0"/>
+        </w:rPr>
+        <w:t xml:space="preserve">A string em Ruby pode ser declarada com aspas simples ou duplas e podem ser mudadas, diferentes de Java onde as Strings são imutáveis. O problema de aspas simples é que ela não permite interpolação de strings.</w:t>
       </w:r>
     </w:p>
     <w:p>
@@ -6328,277 +7075,235 @@
           <w:highlight w:val="white"/>
           <w:rtl w:val="0"/>
         </w:rPr>
-        <w:t xml:space="preserve">Operações matemáticas básicas</w:t>
-      </w:r>
-    </w:p>
-    <w:p>
-      <w:pPr>
-        <w:numPr>
-          <w:ilvl w:val="0"/>
-          <w:numId w:val="1"/>
-        </w:numPr>
-        <w:spacing w:line="360" w:lineRule="auto"/>
-        <w:ind w:left="720" w:hanging="360"/>
-        <w:contextualSpacing w:val="1"/>
-        <w:jc w:val="both"/>
-        <w:rPr>
-          <w:color w:val="202020"/>
-          <w:highlight w:val="white"/>
-        </w:rPr>
-      </w:pPr>
-      <w:r>
-        <w:rPr>
-          <w:color w:val="202020"/>
-          <w:sz w:val="20"/>
-          <w:szCs w:val="20"/>
-          <w:highlight w:val="white"/>
-          <w:rtl w:val="0"/>
-        </w:rPr>
-        <w:t xml:space="preserve">·</w:t>
-      </w:r>
-      <w:r>
-        <w:rPr>
-          <w:rFonts w:ascii="Times New Roman" w:cs="Times New Roman" w:eastAsia="Times New Roman" w:hAnsi="Times New Roman"/>
-          <w:color w:val="202020"/>
-          <w:sz w:val="14"/>
-          <w:szCs w:val="14"/>
-          <w:highlight w:val="white"/>
-          <w:rtl w:val="0"/>
-        </w:rPr>
-        <w:t xml:space="preserve">         </w:t>
-      </w:r>
-      <w:r>
-        <w:rPr>
-          <w:color w:val="202020"/>
-          <w:highlight w:val="white"/>
-          <w:rtl w:val="0"/>
-        </w:rPr>
-        <w:t xml:space="preserve">+ Soma</w:t>
-      </w:r>
-    </w:p>
-    <w:p>
-      <w:pPr>
-        <w:numPr>
-          <w:ilvl w:val="0"/>
-          <w:numId w:val="1"/>
-        </w:numPr>
-        <w:spacing w:line="360" w:lineRule="auto"/>
-        <w:ind w:left="720" w:hanging="360"/>
-        <w:contextualSpacing w:val="1"/>
-        <w:jc w:val="both"/>
-        <w:rPr>
-          <w:color w:val="202020"/>
-          <w:highlight w:val="white"/>
-        </w:rPr>
-      </w:pPr>
-      <w:r>
-        <w:rPr>
-          <w:color w:val="202020"/>
-          <w:sz w:val="20"/>
-          <w:szCs w:val="20"/>
-          <w:highlight w:val="white"/>
-          <w:rtl w:val="0"/>
-        </w:rPr>
-        <w:t xml:space="preserve">·</w:t>
-      </w:r>
-      <w:r>
-        <w:rPr>
-          <w:rFonts w:ascii="Times New Roman" w:cs="Times New Roman" w:eastAsia="Times New Roman" w:hAnsi="Times New Roman"/>
-          <w:color w:val="202020"/>
-          <w:sz w:val="14"/>
-          <w:szCs w:val="14"/>
-          <w:highlight w:val="white"/>
-          <w:rtl w:val="0"/>
-        </w:rPr>
-        <w:t xml:space="preserve">         </w:t>
-      </w:r>
-      <w:r>
-        <w:rPr>
-          <w:color w:val="202020"/>
-          <w:highlight w:val="white"/>
-          <w:rtl w:val="0"/>
-        </w:rPr>
-        <w:t xml:space="preserve">- Subtração</w:t>
-      </w:r>
-    </w:p>
-    <w:p>
-      <w:pPr>
-        <w:numPr>
-          <w:ilvl w:val="0"/>
-          <w:numId w:val="1"/>
-        </w:numPr>
-        <w:spacing w:line="360" w:lineRule="auto"/>
-        <w:ind w:left="720" w:hanging="360"/>
-        <w:contextualSpacing w:val="1"/>
-        <w:jc w:val="both"/>
-        <w:rPr>
-          <w:color w:val="202020"/>
-          <w:highlight w:val="white"/>
-        </w:rPr>
-      </w:pPr>
-      <w:r>
-        <w:rPr>
-          <w:color w:val="202020"/>
-          <w:sz w:val="20"/>
-          <w:szCs w:val="20"/>
-          <w:highlight w:val="white"/>
-          <w:rtl w:val="0"/>
-        </w:rPr>
-        <w:t xml:space="preserve">·</w:t>
-      </w:r>
-      <w:r>
-        <w:rPr>
-          <w:rFonts w:ascii="Times New Roman" w:cs="Times New Roman" w:eastAsia="Times New Roman" w:hAnsi="Times New Roman"/>
-          <w:color w:val="202020"/>
-          <w:sz w:val="14"/>
-          <w:szCs w:val="14"/>
-          <w:highlight w:val="white"/>
-          <w:rtl w:val="0"/>
-        </w:rPr>
-        <w:t xml:space="preserve">         </w:t>
-      </w:r>
-      <w:r>
-        <w:rPr>
-          <w:color w:val="202020"/>
-          <w:highlight w:val="white"/>
-          <w:rtl w:val="0"/>
-        </w:rPr>
-        <w:t xml:space="preserve">/ Divisão</w:t>
-      </w:r>
-    </w:p>
-    <w:p>
-      <w:pPr>
-        <w:numPr>
-          <w:ilvl w:val="0"/>
-          <w:numId w:val="1"/>
-        </w:numPr>
-        <w:spacing w:line="360" w:lineRule="auto"/>
-        <w:ind w:left="720" w:hanging="360"/>
-        <w:contextualSpacing w:val="1"/>
-        <w:jc w:val="both"/>
-        <w:rPr>
-          <w:color w:val="202020"/>
-          <w:highlight w:val="white"/>
-        </w:rPr>
-      </w:pPr>
-      <w:r>
-        <w:rPr>
-          <w:color w:val="202020"/>
-          <w:sz w:val="20"/>
-          <w:szCs w:val="20"/>
-          <w:highlight w:val="white"/>
-          <w:rtl w:val="0"/>
-        </w:rPr>
-        <w:t xml:space="preserve">·</w:t>
-      </w:r>
-      <w:r>
-        <w:rPr>
-          <w:rFonts w:ascii="Times New Roman" w:cs="Times New Roman" w:eastAsia="Times New Roman" w:hAnsi="Times New Roman"/>
-          <w:color w:val="202020"/>
-          <w:sz w:val="14"/>
-          <w:szCs w:val="14"/>
-          <w:highlight w:val="white"/>
-          <w:rtl w:val="0"/>
-        </w:rPr>
-        <w:t xml:space="preserve">         </w:t>
-      </w:r>
-      <w:r>
-        <w:rPr>
-          <w:color w:val="202020"/>
-          <w:highlight w:val="white"/>
-          <w:rtl w:val="0"/>
-        </w:rPr>
-        <w:t xml:space="preserve">* Multiplicação</w:t>
-      </w:r>
-    </w:p>
-    <w:p>
-      <w:pPr>
-        <w:numPr>
-          <w:ilvl w:val="0"/>
-          <w:numId w:val="1"/>
-        </w:numPr>
-        <w:spacing w:line="360" w:lineRule="auto"/>
-        <w:ind w:left="720" w:hanging="360"/>
-        <w:contextualSpacing w:val="1"/>
-        <w:jc w:val="both"/>
-        <w:rPr>
-          <w:color w:val="202020"/>
-          <w:highlight w:val="white"/>
-        </w:rPr>
-      </w:pPr>
-      <w:r>
-        <w:rPr>
-          <w:color w:val="202020"/>
-          <w:sz w:val="20"/>
-          <w:szCs w:val="20"/>
-          <w:highlight w:val="white"/>
-          <w:rtl w:val="0"/>
-        </w:rPr>
-        <w:t xml:space="preserve">·</w:t>
-      </w:r>
-      <w:r>
-        <w:rPr>
-          <w:rFonts w:ascii="Times New Roman" w:cs="Times New Roman" w:eastAsia="Times New Roman" w:hAnsi="Times New Roman"/>
-          <w:color w:val="202020"/>
-          <w:sz w:val="14"/>
-          <w:szCs w:val="14"/>
-          <w:highlight w:val="white"/>
-          <w:rtl w:val="0"/>
-        </w:rPr>
-        <w:t xml:space="preserve">         </w:t>
-      </w:r>
-      <w:r>
-        <w:rPr>
-          <w:color w:val="202020"/>
-          <w:highlight w:val="white"/>
-          <w:rtl w:val="0"/>
-        </w:rPr>
-        <w:t xml:space="preserve">** Potência</w:t>
-      </w:r>
-    </w:p>
-    <w:p>
-      <w:pPr>
-        <w:numPr>
-          <w:ilvl w:val="0"/>
-          <w:numId w:val="1"/>
-        </w:numPr>
-        <w:spacing w:line="360" w:lineRule="auto"/>
-        <w:ind w:left="720" w:hanging="360"/>
-        <w:contextualSpacing w:val="1"/>
-        <w:jc w:val="both"/>
-        <w:rPr>
-          <w:color w:val="202020"/>
-          <w:highlight w:val="white"/>
-        </w:rPr>
-      </w:pPr>
-      <w:r>
-        <w:rPr>
-          <w:color w:val="202020"/>
-          <w:sz w:val="20"/>
-          <w:szCs w:val="20"/>
-          <w:highlight w:val="white"/>
-          <w:rtl w:val="0"/>
-        </w:rPr>
-        <w:t xml:space="preserve">·</w:t>
-      </w:r>
-      <w:r>
-        <w:rPr>
-          <w:rFonts w:ascii="Times New Roman" w:cs="Times New Roman" w:eastAsia="Times New Roman" w:hAnsi="Times New Roman"/>
-          <w:color w:val="202020"/>
-          <w:sz w:val="14"/>
-          <w:szCs w:val="14"/>
-          <w:highlight w:val="white"/>
-          <w:rtl w:val="0"/>
-        </w:rPr>
-        <w:t xml:space="preserve">         </w:t>
-      </w:r>
-      <w:r>
-        <w:rPr>
-          <w:color w:val="202020"/>
-          <w:highlight w:val="white"/>
-          <w:rtl w:val="0"/>
-        </w:rPr>
-        <w:t xml:space="preserve">% Modulo (retorna o resto de uma divisão)</w:t>
+        <w:t xml:space="preserve">A interpolação de String vem para prover ainda mais dinamicidade, praticidade e legibilidade de código no Ruby. No ruby é possível colocar as variáveis dentro de uma String, como podemos ver a seguir:</w:t>
+      </w:r>
+    </w:p>
+    <w:p>
+      <w:pPr>
+        <w:spacing w:line="360" w:lineRule="auto"/>
+        <w:contextualSpacing w:val="0"/>
+        <w:jc w:val="both"/>
+      </w:pPr>
+      <w:r>
+        <w:rPr>
+          <w:color w:val="202020"/>
+          <w:highlight w:val="white"/>
+          <w:rtl w:val="0"/>
+        </w:rPr>
+        <w:t xml:space="preserve">rb(main):001:0&gt; mensagem = "bom dia, "</w:t>
+      </w:r>
+    </w:p>
+    <w:p>
+      <w:pPr>
+        <w:spacing w:line="360" w:lineRule="auto"/>
+        <w:contextualSpacing w:val="0"/>
+        <w:jc w:val="both"/>
+      </w:pPr>
+      <w:r>
+        <w:rPr>
+          <w:color w:val="202020"/>
+          <w:highlight w:val="white"/>
+          <w:rtl w:val="0"/>
+        </w:rPr>
+        <w:t xml:space="preserve">=&gt; "bom dia, "</w:t>
+      </w:r>
+    </w:p>
+    <w:p>
+      <w:pPr>
+        <w:spacing w:line="360" w:lineRule="auto"/>
+        <w:contextualSpacing w:val="0"/>
+        <w:jc w:val="both"/>
+      </w:pPr>
+      <w:r>
+        <w:rPr>
+          <w:color w:val="202020"/>
+          <w:highlight w:val="white"/>
+          <w:rtl w:val="0"/>
+        </w:rPr>
+        <w:t xml:space="preserve">irb(main):002:0&gt; aluno = "Ian Pierre"</w:t>
+      </w:r>
+    </w:p>
+    <w:p>
+      <w:pPr>
+        <w:spacing w:line="360" w:lineRule="auto"/>
+        <w:contextualSpacing w:val="0"/>
+        <w:jc w:val="both"/>
+      </w:pPr>
+      <w:r>
+        <w:rPr>
+          <w:color w:val="202020"/>
+          <w:highlight w:val="white"/>
+          <w:rtl w:val="0"/>
+        </w:rPr>
+        <w:t xml:space="preserve">=&gt; "Ian Pierre"</w:t>
+      </w:r>
+    </w:p>
+    <w:p>
+      <w:pPr>
+        <w:spacing w:line="360" w:lineRule="auto"/>
+        <w:contextualSpacing w:val="0"/>
+        <w:jc w:val="both"/>
+      </w:pPr>
+      <w:r>
+        <w:rPr>
+          <w:color w:val="202020"/>
+          <w:highlight w:val="white"/>
+          <w:rtl w:val="0"/>
+        </w:rPr>
+        <w:t xml:space="preserve">irb(main):003:0&gt; "Então, #{mensagem} #{aluno}"</w:t>
+      </w:r>
+    </w:p>
+    <w:p>
+      <w:pPr>
+        <w:spacing w:line="360" w:lineRule="auto"/>
+        <w:contextualSpacing w:val="0"/>
+        <w:jc w:val="both"/>
+      </w:pPr>
+      <w:r>
+        <w:rPr>
+          <w:color w:val="202020"/>
+          <w:highlight w:val="white"/>
+          <w:rtl w:val="0"/>
+        </w:rPr>
+        <w:t xml:space="preserve">=&gt; "Então, bom dia,  Ian Pierre"</w:t>
+      </w:r>
+    </w:p>
+    <w:p>
+      <w:pPr>
+        <w:spacing w:line="360" w:lineRule="auto"/>
+        <w:contextualSpacing w:val="0"/>
+        <w:jc w:val="both"/>
+      </w:pPr>
+      <w:r>
+        <w:rPr>
+          <w:rtl w:val="0"/>
+        </w:rPr>
+      </w:r>
+    </w:p>
+    <w:p>
+      <w:pPr>
+        <w:spacing w:line="360" w:lineRule="auto"/>
+        <w:contextualSpacing w:val="0"/>
+        <w:jc w:val="both"/>
+      </w:pPr>
+      <w:r>
+        <w:rPr>
+          <w:b w:val="1"/>
+          <w:color w:val="202020"/>
+          <w:sz w:val="24"/>
+          <w:szCs w:val="24"/>
+          <w:highlight w:val="white"/>
+          <w:rtl w:val="0"/>
+        </w:rPr>
+        <w:t xml:space="preserve">4.x Symbols</w:t>
+      </w:r>
+    </w:p>
+    <w:p>
+      <w:pPr>
+        <w:spacing w:line="360" w:lineRule="auto"/>
+        <w:contextualSpacing w:val="0"/>
+        <w:jc w:val="both"/>
+      </w:pPr>
+      <w:r>
+        <w:rPr>
+          <w:b w:val="1"/>
+          <w:color w:val="202020"/>
+          <w:sz w:val="24"/>
+          <w:szCs w:val="24"/>
+          <w:highlight w:val="white"/>
+          <w:rtl w:val="0"/>
+        </w:rPr>
+        <w:tab/>
+      </w:r>
+      <w:r>
+        <w:rPr>
+          <w:color w:val="202020"/>
+          <w:sz w:val="24"/>
+          <w:szCs w:val="24"/>
+          <w:highlight w:val="white"/>
+          <w:rtl w:val="0"/>
+        </w:rPr>
+        <w:t xml:space="preserve">Os símbolos em Ruby é o  que temos de mais próximo das Strings imutáveis.</w:t>
+      </w:r>
+    </w:p>
+    <w:p>
+      <w:pPr>
+        <w:spacing w:line="360" w:lineRule="auto"/>
+        <w:ind w:firstLine="720"/>
+        <w:contextualSpacing w:val="0"/>
+        <w:jc w:val="both"/>
+      </w:pPr>
+      <w:r>
+        <w:rPr>
+          <w:color w:val="202020"/>
+          <w:sz w:val="24"/>
+          <w:szCs w:val="24"/>
+          <w:highlight w:val="white"/>
+          <w:rtl w:val="0"/>
+        </w:rPr>
+        <w:t xml:space="preserve">Para declarar um símbolo, bastar colocar dois pontos antes do mesmo:</w:t>
+      </w:r>
+    </w:p>
+    <w:p>
+      <w:pPr>
+        <w:spacing w:line="360" w:lineRule="auto"/>
+        <w:ind w:firstLine="720"/>
+        <w:contextualSpacing w:val="0"/>
+        <w:jc w:val="both"/>
+      </w:pPr>
+      <w:r>
+        <w:rPr>
+          <w:rtl w:val="0"/>
+        </w:rPr>
+      </w:r>
+    </w:p>
+    <w:p>
+      <w:pPr>
+        <w:spacing w:line="360" w:lineRule="auto"/>
+        <w:ind w:firstLine="720"/>
+        <w:contextualSpacing w:val="0"/>
+        <w:jc w:val="both"/>
+      </w:pPr>
+      <w:r>
+        <w:rPr>
+          <w:color w:val="202020"/>
+          <w:sz w:val="24"/>
+          <w:szCs w:val="24"/>
+          <w:highlight w:val="white"/>
+          <w:rtl w:val="0"/>
+        </w:rPr>
+        <w:t xml:space="preserve">:symbol</w:t>
+      </w:r>
+    </w:p>
+    <w:p>
+      <w:pPr>
+        <w:spacing w:line="360" w:lineRule="auto"/>
+        <w:ind w:firstLine="720"/>
+        <w:contextualSpacing w:val="0"/>
+        <w:jc w:val="both"/>
+      </w:pPr>
+      <w:r>
+        <w:rPr>
+          <w:rtl w:val="0"/>
+        </w:rPr>
+      </w:r>
+    </w:p>
+    <w:p>
+      <w:pPr>
+        <w:spacing w:line="360" w:lineRule="auto"/>
+        <w:ind w:firstLine="720"/>
+        <w:contextualSpacing w:val="0"/>
+        <w:jc w:val="both"/>
+      </w:pPr>
+      <w:r>
+        <w:rPr>
+          <w:color w:val="202020"/>
+          <w:sz w:val="24"/>
+          <w:szCs w:val="24"/>
+          <w:highlight w:val="white"/>
+          <w:rtl w:val="0"/>
+        </w:rPr>
+        <w:t xml:space="preserve">Os símbolos são muito utilizados no Hash (explicado posteriormente, mas que basicamente é um array associativo) pois os símbolos são imutáveis e um símbolo é único na aplicação melhorando o uso da memória, por exemplo. Isso quer dizer que dois símbolos com o mesmo nome apontam para o mesmo espaço de memória, diferente das Strings. </w:t>
       </w:r>
     </w:p>
     <w:p>
@@ -6623,7 +7328,7 @@
         <w:contextualSpacing w:val="0"/>
         <w:jc w:val="both"/>
       </w:pPr>
-      <w:bookmarkStart w:colFirst="0" w:colLast="0" w:name="h.vs4b5badq6z9" w:id="0"/>
+      <w:bookmarkStart w:colFirst="0" w:colLast="0" w:name="_vs4b5badq6z9" w:id="0"/>
       <w:bookmarkEnd w:id="0"/>
       <w:r>
         <w:rPr>
@@ -6650,7 +7355,7 @@
           <w:highlight w:val="white"/>
           <w:rtl w:val="0"/>
         </w:rPr>
-        <w:t xml:space="preserve">Ruby fornece uma maneira de trabalharmos com sequências de uma forma bem simples: (1..3) # range representando números de 1 a 3. ('a'..'z') # range representando letras minúsculas do alfabeto (0...5) # range representando números de 0 a </w:t>
+        <w:t xml:space="preserve">Ruby fornece uma maneira de trabalharmos com sequências de uma forma bem simples: (1..3) # range representando números de 1 a 3. ('a'..'z') # range representando letras minúsculas do alfabeto (0...5) # range representando números de 0 a 4. Perceba que ao utilizar dois pontos, o range é criar levando em consideração o último elemento, já usando três prontos o range é considerado apenas até o penúltimo item.</w:t>
       </w:r>
       <w:r>
         <w:rPr>
@@ -6848,44 +7553,49 @@
     <w:p>
       <w:pPr>
         <w:spacing w:line="360" w:lineRule="auto"/>
+        <w:ind w:left="0" w:firstLine="0"/>
+        <w:contextualSpacing w:val="0"/>
+        <w:jc w:val="both"/>
+      </w:pPr>
+      <w:r>
+        <w:rPr>
+          <w:rtl w:val="0"/>
+        </w:rPr>
+      </w:r>
+    </w:p>
+    <w:p>
+      <w:pPr>
+        <w:spacing w:line="360" w:lineRule="auto"/>
+        <w:ind w:left="0" w:firstLine="720"/>
+        <w:contextualSpacing w:val="0"/>
+        <w:jc w:val="both"/>
+      </w:pPr>
+      <w:r>
+        <w:rPr>
+          <w:color w:val="202020"/>
+          <w:highlight w:val="white"/>
+          <w:rtl w:val="0"/>
+        </w:rPr>
+        <w:t xml:space="preserve">Os operadores booleanos são: ==, &gt;, &lt;, &gt;= e &lt;=. Expressões booleanas podem ainda ser combinadas com os operadores “e” “ou”. Eles podem ser definidos no código como &amp;&amp; ou and e || ou or.</w:t>
+      </w:r>
+    </w:p>
+    <w:p>
+      <w:pPr>
+        <w:spacing w:line="360" w:lineRule="auto"/>
         <w:ind w:firstLine="720"/>
         <w:contextualSpacing w:val="0"/>
         <w:jc w:val="both"/>
       </w:pPr>
       <w:r>
         <w:rPr>
-          <w:color w:val="202020"/>
-          <w:highlight w:val="white"/>
-          <w:rtl w:val="0"/>
-        </w:rPr>
-        <w:t xml:space="preserve">Os operadores booleanos são: ==, &gt;, &lt;, &gt;= e &lt;=. Expressões booleanas podem ainda ser combinadas com os operadores “e” “ou”. Eles podem ser definidos no código como &amp;&amp; ou and e || ou or.</w:t>
-      </w:r>
-    </w:p>
-    <w:p>
-      <w:pPr>
-        <w:spacing w:line="360" w:lineRule="auto"/>
-        <w:ind w:firstLine="300"/>
-        <w:contextualSpacing w:val="0"/>
-        <w:jc w:val="both"/>
-      </w:pPr>
-      <w:r>
-        <w:rPr>
-          <w:color w:val="202020"/>
-          <w:highlight w:val="white"/>
-          <w:rtl w:val="0"/>
-        </w:rPr>
-        <w:t xml:space="preserve"> </w:t>
-      </w:r>
-      <w:r>
-        <w:rPr>
-          <w:rtl w:val="0"/>
-        </w:rPr>
-      </w:r>
-    </w:p>
-    <w:p>
-      <w:pPr>
-        <w:spacing w:line="360" w:lineRule="auto"/>
-        <w:ind w:firstLine="300"/>
+          <w:rtl w:val="0"/>
+        </w:rPr>
+      </w:r>
+    </w:p>
+    <w:p>
+      <w:pPr>
+        <w:spacing w:line="360" w:lineRule="auto"/>
+        <w:ind w:left="0" w:firstLine="0"/>
         <w:contextualSpacing w:val="0"/>
         <w:jc w:val="both"/>
       </w:pPr>
@@ -6898,6 +7608,440 @@
           <w:highlight w:val="white"/>
           <w:rtl w:val="0"/>
         </w:rPr>
+        <w:t xml:space="preserve">4.x Arrays</w:t>
+      </w:r>
+    </w:p>
+    <w:p>
+      <w:pPr>
+        <w:spacing w:line="360" w:lineRule="auto"/>
+        <w:ind w:firstLine="720"/>
+        <w:contextualSpacing w:val="0"/>
+        <w:jc w:val="both"/>
+      </w:pPr>
+      <w:r>
+        <w:rPr>
+          <w:color w:val="202020"/>
+          <w:sz w:val="24"/>
+          <w:szCs w:val="24"/>
+          <w:highlight w:val="white"/>
+          <w:rtl w:val="0"/>
+        </w:rPr>
+        <w:t xml:space="preserve">Os arrays no Ruby são bem parecidos com os arrays em outra linguagem, uma diferença bastant expressiva dos arrays no Ruby é que os mesmos podem conter objetos de tipos diferentes, como é o caso a seguir:</w:t>
+      </w:r>
+    </w:p>
+    <w:p>
+      <w:pPr>
+        <w:spacing w:line="360" w:lineRule="auto"/>
+        <w:ind w:firstLine="720"/>
+        <w:contextualSpacing w:val="0"/>
+        <w:jc w:val="both"/>
+      </w:pPr>
+      <w:r>
+        <w:rPr>
+          <w:color w:val="202020"/>
+          <w:sz w:val="24"/>
+          <w:szCs w:val="24"/>
+          <w:highlight w:val="white"/>
+          <w:rtl w:val="0"/>
+        </w:rPr>
+        <w:t xml:space="preserve">valores [“Pessoa”, 1, 2.56, 4565758768976978, “Azul Marinho”]</w:t>
+      </w:r>
+    </w:p>
+    <w:p>
+      <w:pPr>
+        <w:spacing w:line="360" w:lineRule="auto"/>
+        <w:ind w:firstLine="720"/>
+        <w:contextualSpacing w:val="0"/>
+        <w:jc w:val="both"/>
+      </w:pPr>
+      <w:r>
+        <w:rPr>
+          <w:rtl w:val="0"/>
+        </w:rPr>
+      </w:r>
+    </w:p>
+    <w:p>
+      <w:pPr>
+        <w:spacing w:line="360" w:lineRule="auto"/>
+        <w:ind w:left="0" w:firstLine="0"/>
+        <w:contextualSpacing w:val="0"/>
+        <w:jc w:val="both"/>
+      </w:pPr>
+      <w:r>
+        <w:rPr>
+          <w:color w:val="202020"/>
+          <w:sz w:val="24"/>
+          <w:szCs w:val="24"/>
+          <w:highlight w:val="white"/>
+          <w:rtl w:val="0"/>
+        </w:rPr>
+        <w:t xml:space="preserve">Isso reflete muito bem a filosofia do Ruby, pois essa qualidade nos traz dinamicidade e flexibilidade. Único problema é que, obviamente, não é possível utilizar os métodos da classe Array em arrays com valores de objetos diversos.</w:t>
+      </w:r>
+    </w:p>
+    <w:p>
+      <w:pPr>
+        <w:spacing w:line="360" w:lineRule="auto"/>
+        <w:ind w:left="0" w:firstLine="0"/>
+        <w:contextualSpacing w:val="0"/>
+        <w:jc w:val="both"/>
+      </w:pPr>
+      <w:r>
+        <w:rPr>
+          <w:rtl w:val="0"/>
+        </w:rPr>
+      </w:r>
+    </w:p>
+    <w:p>
+      <w:pPr>
+        <w:spacing w:line="360" w:lineRule="auto"/>
+        <w:ind w:left="0" w:firstLine="0"/>
+        <w:contextualSpacing w:val="0"/>
+        <w:jc w:val="both"/>
+      </w:pPr>
+      <w:r>
+        <w:rPr>
+          <w:color w:val="202020"/>
+          <w:sz w:val="24"/>
+          <w:szCs w:val="24"/>
+          <w:highlight w:val="white"/>
+          <w:rtl w:val="0"/>
+        </w:rPr>
+        <w:t xml:space="preserve">No entanto, caso tenhamos um array de um único tipo é possível fazer algumas operações interessente sobre o mesmo. Considere o exemplo do nosso array:</w:t>
+      </w:r>
+    </w:p>
+    <w:p>
+      <w:pPr>
+        <w:spacing w:line="360" w:lineRule="auto"/>
+        <w:ind w:left="0" w:firstLine="0"/>
+        <w:contextualSpacing w:val="0"/>
+        <w:jc w:val="both"/>
+      </w:pPr>
+      <w:r>
+        <w:rPr>
+          <w:rtl w:val="0"/>
+        </w:rPr>
+      </w:r>
+    </w:p>
+    <w:p>
+      <w:pPr>
+        <w:spacing w:line="360" w:lineRule="auto"/>
+        <w:ind w:left="0" w:firstLine="0"/>
+        <w:contextualSpacing w:val="0"/>
+        <w:jc w:val="both"/>
+      </w:pPr>
+      <w:r>
+        <w:rPr>
+          <w:color w:val="202020"/>
+          <w:sz w:val="24"/>
+          <w:szCs w:val="24"/>
+          <w:highlight w:val="white"/>
+          <w:rtl w:val="0"/>
+        </w:rPr>
+        <w:t xml:space="preserve">valor = [5, 2, 1, 4, 3]</w:t>
+      </w:r>
+    </w:p>
+    <w:p>
+      <w:pPr>
+        <w:spacing w:line="360" w:lineRule="auto"/>
+        <w:ind w:left="0" w:firstLine="0"/>
+        <w:contextualSpacing w:val="0"/>
+        <w:jc w:val="both"/>
+      </w:pPr>
+      <w:r>
+        <w:rPr>
+          <w:rtl w:val="0"/>
+        </w:rPr>
+      </w:r>
+    </w:p>
+    <w:p>
+      <w:pPr>
+        <w:spacing w:line="360" w:lineRule="auto"/>
+        <w:ind w:left="0" w:firstLine="0"/>
+        <w:contextualSpacing w:val="0"/>
+        <w:jc w:val="both"/>
+      </w:pPr>
+      <w:r>
+        <w:rPr>
+          <w:color w:val="202020"/>
+          <w:sz w:val="24"/>
+          <w:szCs w:val="24"/>
+          <w:highlight w:val="white"/>
+          <w:rtl w:val="0"/>
+        </w:rPr>
+        <w:t xml:space="preserve">podemos utilizar o método sort para ordenar o nosso array:</w:t>
+      </w:r>
+    </w:p>
+    <w:p>
+      <w:pPr>
+        <w:spacing w:line="360" w:lineRule="auto"/>
+        <w:ind w:left="0" w:firstLine="0"/>
+        <w:contextualSpacing w:val="0"/>
+        <w:jc w:val="both"/>
+      </w:pPr>
+      <w:r>
+        <w:rPr>
+          <w:color w:val="202020"/>
+          <w:sz w:val="24"/>
+          <w:szCs w:val="24"/>
+          <w:highlight w:val="white"/>
+          <w:rtl w:val="0"/>
+        </w:rPr>
+        <w:t xml:space="preserve">valor.sort</w:t>
+      </w:r>
+    </w:p>
+    <w:p>
+      <w:pPr>
+        <w:spacing w:line="360" w:lineRule="auto"/>
+        <w:ind w:left="0" w:firstLine="0"/>
+        <w:contextualSpacing w:val="0"/>
+        <w:jc w:val="both"/>
+      </w:pPr>
+      <w:r>
+        <w:rPr>
+          <w:color w:val="202020"/>
+          <w:sz w:val="24"/>
+          <w:szCs w:val="24"/>
+          <w:highlight w:val="white"/>
+          <w:rtl w:val="0"/>
+        </w:rPr>
+        <w:t xml:space="preserve">e  o resultado seria valor [1, 2, 3, 4, 5]</w:t>
+      </w:r>
+    </w:p>
+    <w:p>
+      <w:pPr>
+        <w:spacing w:line="360" w:lineRule="auto"/>
+        <w:ind w:left="0" w:firstLine="0"/>
+        <w:contextualSpacing w:val="0"/>
+        <w:jc w:val="both"/>
+      </w:pPr>
+      <w:r>
+        <w:rPr>
+          <w:rtl w:val="0"/>
+        </w:rPr>
+      </w:r>
+    </w:p>
+    <w:p>
+      <w:pPr>
+        <w:spacing w:line="360" w:lineRule="auto"/>
+        <w:ind w:left="0" w:firstLine="0"/>
+        <w:contextualSpacing w:val="0"/>
+        <w:jc w:val="both"/>
+      </w:pPr>
+      <w:r>
+        <w:rPr>
+          <w:color w:val="202020"/>
+          <w:sz w:val="24"/>
+          <w:szCs w:val="24"/>
+          <w:highlight w:val="white"/>
+          <w:rtl w:val="0"/>
+        </w:rPr>
+        <w:t xml:space="preserve">Um outro método interessante é o “include?”. Esse método retorna true se o valor está no array e false se não está.</w:t>
+      </w:r>
+    </w:p>
+    <w:p>
+      <w:pPr>
+        <w:spacing w:line="360" w:lineRule="auto"/>
+        <w:ind w:left="0" w:firstLine="0"/>
+        <w:contextualSpacing w:val="0"/>
+        <w:jc w:val="both"/>
+      </w:pPr>
+      <w:r>
+        <w:rPr>
+          <w:rtl w:val="0"/>
+        </w:rPr>
+      </w:r>
+    </w:p>
+    <w:p>
+      <w:pPr>
+        <w:spacing w:line="360" w:lineRule="auto"/>
+        <w:ind w:left="0" w:firstLine="0"/>
+        <w:contextualSpacing w:val="0"/>
+        <w:jc w:val="both"/>
+      </w:pPr>
+      <w:r>
+        <w:rPr>
+          <w:color w:val="202020"/>
+          <w:sz w:val="24"/>
+          <w:szCs w:val="24"/>
+          <w:highlight w:val="white"/>
+          <w:rtl w:val="0"/>
+        </w:rPr>
+        <w:t xml:space="preserve">valor.include?(8) retornaria false e valor.include?(1) retornaria true.</w:t>
+      </w:r>
+    </w:p>
+    <w:p>
+      <w:pPr>
+        <w:spacing w:line="360" w:lineRule="auto"/>
+        <w:ind w:left="0" w:firstLine="0"/>
+        <w:contextualSpacing w:val="0"/>
+        <w:jc w:val="both"/>
+      </w:pPr>
+      <w:r>
+        <w:rPr>
+          <w:rtl w:val="0"/>
+        </w:rPr>
+      </w:r>
+    </w:p>
+    <w:p>
+      <w:pPr>
+        <w:spacing w:line="360" w:lineRule="auto"/>
+        <w:ind w:left="0" w:firstLine="0"/>
+        <w:contextualSpacing w:val="0"/>
+        <w:jc w:val="both"/>
+      </w:pPr>
+      <w:r>
+        <w:rPr>
+          <w:color w:val="202020"/>
+          <w:sz w:val="24"/>
+          <w:szCs w:val="24"/>
+          <w:highlight w:val="white"/>
+          <w:rtl w:val="0"/>
+        </w:rPr>
+        <w:t xml:space="preserve">A classe Array tem muitos outros métodos igualmente úteis e interessantes, é altamente recomendável ler a documentação da classe para um melhor aproveitamento da mesma.</w:t>
+      </w:r>
+    </w:p>
+    <w:p>
+      <w:pPr>
+        <w:spacing w:line="360" w:lineRule="auto"/>
+        <w:ind w:left="0" w:firstLine="0"/>
+        <w:contextualSpacing w:val="0"/>
+        <w:jc w:val="both"/>
+      </w:pPr>
+      <w:r>
+        <w:rPr>
+          <w:rtl w:val="0"/>
+        </w:rPr>
+      </w:r>
+    </w:p>
+    <w:p>
+      <w:pPr>
+        <w:spacing w:line="360" w:lineRule="auto"/>
+        <w:ind w:left="0" w:firstLine="0"/>
+        <w:contextualSpacing w:val="0"/>
+        <w:jc w:val="both"/>
+      </w:pPr>
+      <w:r>
+        <w:rPr>
+          <w:b w:val="1"/>
+          <w:color w:val="202020"/>
+          <w:sz w:val="24"/>
+          <w:szCs w:val="24"/>
+          <w:highlight w:val="white"/>
+          <w:rtl w:val="0"/>
+        </w:rPr>
+        <w:t xml:space="preserve">4.x Hash</w:t>
+      </w:r>
+    </w:p>
+    <w:p>
+      <w:pPr>
+        <w:spacing w:line="360" w:lineRule="auto"/>
+        <w:ind w:left="0" w:firstLine="0"/>
+        <w:contextualSpacing w:val="0"/>
+        <w:jc w:val="both"/>
+      </w:pPr>
+      <w:r>
+        <w:rPr>
+          <w:b w:val="1"/>
+          <w:color w:val="202020"/>
+          <w:sz w:val="24"/>
+          <w:szCs w:val="24"/>
+          <w:highlight w:val="white"/>
+          <w:rtl w:val="0"/>
+        </w:rPr>
+        <w:tab/>
+      </w:r>
+      <w:r>
+        <w:rPr>
+          <w:color w:val="202020"/>
+          <w:sz w:val="24"/>
+          <w:szCs w:val="24"/>
+          <w:highlight w:val="white"/>
+          <w:rtl w:val="0"/>
+        </w:rPr>
+        <w:t xml:space="preserve">No ruby, Hash é uma classe que permite a criaçao de arrays associativos. Um array associativo é um array onde cada valor tem uma chave para facilitar a eventual recuperação do mesmo.</w:t>
+      </w:r>
+    </w:p>
+    <w:p>
+      <w:pPr>
+        <w:spacing w:line="360" w:lineRule="auto"/>
+        <w:ind w:left="0" w:firstLine="0"/>
+        <w:contextualSpacing w:val="0"/>
+        <w:jc w:val="both"/>
+      </w:pPr>
+      <w:r>
+        <w:rPr>
+          <w:rtl w:val="0"/>
+        </w:rPr>
+      </w:r>
+    </w:p>
+    <w:p>
+      <w:pPr>
+        <w:spacing w:line="360" w:lineRule="auto"/>
+        <w:ind w:left="0" w:firstLine="0"/>
+        <w:contextualSpacing w:val="0"/>
+        <w:jc w:val="both"/>
+      </w:pPr>
+      <w:r>
+        <w:rPr>
+          <w:color w:val="202020"/>
+          <w:sz w:val="24"/>
+          <w:szCs w:val="24"/>
+          <w:highlight w:val="white"/>
+          <w:rtl w:val="0"/>
+        </w:rPr>
+        <w:t xml:space="preserve">tenta = ['um' =&gt; 1, 'dois' =&gt;2]</w:t>
+      </w:r>
+    </w:p>
+    <w:p>
+      <w:pPr>
+        <w:spacing w:line="360" w:lineRule="auto"/>
+        <w:ind w:left="0" w:firstLine="0"/>
+        <w:contextualSpacing w:val="0"/>
+        <w:jc w:val="both"/>
+      </w:pPr>
+      <w:r>
+        <w:rPr>
+          <w:rtl w:val="0"/>
+        </w:rPr>
+      </w:r>
+    </w:p>
+    <w:p>
+      <w:pPr>
+        <w:spacing w:line="360" w:lineRule="auto"/>
+        <w:ind w:firstLine="300"/>
+        <w:contextualSpacing w:val="0"/>
+        <w:jc w:val="both"/>
+      </w:pPr>
+      <w:r>
+        <w:rPr>
+          <w:color w:val="202020"/>
+          <w:highlight w:val="white"/>
+          <w:rtl w:val="0"/>
+        </w:rPr>
+        <w:t xml:space="preserve"> </w:t>
+      </w:r>
+      <w:r>
+        <w:rPr>
+          <w:rtl w:val="0"/>
+        </w:rPr>
+      </w:r>
+    </w:p>
+    <w:p>
+      <w:pPr>
+        <w:spacing w:line="360" w:lineRule="auto"/>
+        <w:ind w:firstLine="300"/>
+        <w:contextualSpacing w:val="0"/>
+        <w:jc w:val="both"/>
+      </w:pPr>
+      <w:r>
+        <w:rPr>
+          <w:b w:val="1"/>
+          <w:color w:val="202020"/>
+          <w:sz w:val="24"/>
+          <w:szCs w:val="24"/>
+          <w:highlight w:val="white"/>
+          <w:rtl w:val="0"/>
+        </w:rPr>
         <w:t xml:space="preserve">4.13 Estruturas de Controle e Repetição</w:t>
       </w:r>
       <w:r>
@@ -6931,10 +8075,141 @@
       <w:r>
         <w:rPr>
           <w:rFonts w:ascii="Courier New" w:cs="Courier New" w:eastAsia="Courier New" w:hAnsi="Courier New"/>
+          <w:color w:val="0000ff"/>
+          <w:rtl w:val="0"/>
+        </w:rPr>
+        <w:t xml:space="preserve">x=1</w:t>
+      </w:r>
+    </w:p>
+    <w:p>
+      <w:pPr>
+        <w:spacing w:after="160" w:line="360" w:lineRule="auto"/>
+        <w:contextualSpacing w:val="0"/>
+        <w:jc w:val="both"/>
+      </w:pPr>
+      <w:r>
+        <w:rPr>
+          <w:rFonts w:ascii="Courier New" w:cs="Courier New" w:eastAsia="Courier New" w:hAnsi="Courier New"/>
+          <w:color w:val="0000ff"/>
+          <w:rtl w:val="0"/>
+        </w:rPr>
+        <w:t xml:space="preserve">if x &gt; 2</w:t>
+      </w:r>
+    </w:p>
+    <w:p>
+      <w:pPr>
+        <w:spacing w:after="160" w:line="360" w:lineRule="auto"/>
+        <w:contextualSpacing w:val="0"/>
+        <w:jc w:val="both"/>
+      </w:pPr>
+      <w:r>
+        <w:rPr>
+          <w:rFonts w:ascii="Courier New" w:cs="Courier New" w:eastAsia="Courier New" w:hAnsi="Courier New"/>
+          <w:color w:val="0000ff"/>
+          <w:rtl w:val="0"/>
+        </w:rPr>
+        <w:t xml:space="preserve">   puts "x é maior que 2"</w:t>
+      </w:r>
+    </w:p>
+    <w:p>
+      <w:pPr>
+        <w:spacing w:after="160" w:line="360" w:lineRule="auto"/>
+        <w:contextualSpacing w:val="0"/>
+        <w:jc w:val="both"/>
+      </w:pPr>
+      <w:r>
+        <w:rPr>
+          <w:rFonts w:ascii="Courier New" w:cs="Courier New" w:eastAsia="Courier New" w:hAnsi="Courier New"/>
+          <w:color w:val="0000ff"/>
+          <w:rtl w:val="0"/>
+        </w:rPr>
+        <w:t xml:space="preserve">elsif x &lt;= 2 and x!=0</w:t>
+      </w:r>
+    </w:p>
+    <w:p>
+      <w:pPr>
+        <w:spacing w:after="160" w:line="360" w:lineRule="auto"/>
+        <w:contextualSpacing w:val="0"/>
+        <w:jc w:val="both"/>
+      </w:pPr>
+      <w:r>
+        <w:rPr>
+          <w:rFonts w:ascii="Courier New" w:cs="Courier New" w:eastAsia="Courier New" w:hAnsi="Courier New"/>
+          <w:color w:val="0000ff"/>
+          <w:rtl w:val="0"/>
+        </w:rPr>
+        <w:t xml:space="preserve">   puts "x é 1"</w:t>
+      </w:r>
+    </w:p>
+    <w:p>
+      <w:pPr>
+        <w:spacing w:after="160" w:line="360" w:lineRule="auto"/>
+        <w:contextualSpacing w:val="0"/>
+        <w:jc w:val="both"/>
+      </w:pPr>
+      <w:r>
+        <w:rPr>
+          <w:rFonts w:ascii="Courier New" w:cs="Courier New" w:eastAsia="Courier New" w:hAnsi="Courier New"/>
+          <w:color w:val="0000ff"/>
+          <w:rtl w:val="0"/>
+        </w:rPr>
+        <w:t xml:space="preserve">else</w:t>
+      </w:r>
+    </w:p>
+    <w:p>
+      <w:pPr>
+        <w:spacing w:after="160" w:line="360" w:lineRule="auto"/>
+        <w:contextualSpacing w:val="0"/>
+        <w:jc w:val="both"/>
+      </w:pPr>
+      <w:r>
+        <w:rPr>
+          <w:rFonts w:ascii="Courier New" w:cs="Courier New" w:eastAsia="Courier New" w:hAnsi="Courier New"/>
+          <w:color w:val="0000ff"/>
+          <w:rtl w:val="0"/>
+        </w:rPr>
+        <w:t xml:space="preserve">   puts "I can't guess the number"</w:t>
+      </w:r>
+    </w:p>
+    <w:p>
+      <w:pPr>
+        <w:spacing w:after="160" w:line="360" w:lineRule="auto"/>
+        <w:contextualSpacing w:val="0"/>
+        <w:jc w:val="both"/>
+      </w:pPr>
+      <w:r>
+        <w:rPr>
+          <w:rFonts w:ascii="Courier New" w:cs="Courier New" w:eastAsia="Courier New" w:hAnsi="Courier New"/>
+          <w:color w:val="0000ff"/>
+          <w:rtl w:val="0"/>
+        </w:rPr>
+        <w:t xml:space="preserve">end</w:t>
+      </w:r>
+    </w:p>
+    <w:p>
+      <w:pPr>
+        <w:spacing w:after="160" w:line="360" w:lineRule="auto"/>
+        <w:contextualSpacing w:val="0"/>
+        <w:jc w:val="both"/>
+      </w:pPr>
+      <w:r>
+        <w:rPr>
+          <w:rtl w:val="0"/>
+        </w:rPr>
+      </w:r>
+    </w:p>
+    <w:p>
+      <w:pPr>
+        <w:spacing w:after="160" w:line="360" w:lineRule="auto"/>
+        <w:contextualSpacing w:val="0"/>
+        <w:jc w:val="both"/>
+      </w:pPr>
+      <w:r>
+        <w:rPr>
           <w:color w:val="313131"/>
           <w:rtl w:val="0"/>
         </w:rPr>
-        <w:t xml:space="preserve">x=1</w:t>
+        <w:t xml:space="preserve">Temos ainda o if ternário que já aparece no PHP:</w:t>
       </w:r>
     </w:p>
     <w:p>
@@ -6945,11 +8220,70 @@
       </w:pPr>
       <w:r>
         <w:rPr>
+          <w:color w:val="0000ff"/>
+          <w:rtl w:val="0"/>
+        </w:rPr>
+        <w:t xml:space="preserve">numero = 2</w:t>
+      </w:r>
+    </w:p>
+    <w:p>
+      <w:pPr>
+        <w:spacing w:after="160" w:line="360" w:lineRule="auto"/>
+        <w:contextualSpacing w:val="0"/>
+        <w:jc w:val="both"/>
+      </w:pPr>
+      <w:r>
+        <w:rPr>
+          <w:color w:val="0000ff"/>
+          <w:rtl w:val="0"/>
+        </w:rPr>
+        <w:t xml:space="preserve">if numero&gt;0 ? puts “positivo” : puts “negativo”</w:t>
+      </w:r>
+    </w:p>
+    <w:p>
+      <w:pPr>
+        <w:spacing w:after="160" w:line="360" w:lineRule="auto"/>
+        <w:contextualSpacing w:val="0"/>
+        <w:jc w:val="both"/>
+      </w:pPr>
+      <w:r>
+        <w:rPr>
+          <w:rtl w:val="0"/>
+        </w:rPr>
+      </w:r>
+    </w:p>
+    <w:p>
+      <w:pPr>
+        <w:spacing w:after="160" w:line="360" w:lineRule="auto"/>
+        <w:contextualSpacing w:val="0"/>
+        <w:jc w:val="both"/>
+      </w:pPr>
+      <w:r>
+        <w:rPr>
+          <w:color w:val="313131"/>
+          <w:rtl w:val="0"/>
+        </w:rPr>
+        <w:t xml:space="preserve">Podemos também usar o if pós fixado, isso facilita a leitura por humanos. Portanto, esse if tem muito a ver com a filosofia do Ruby.</w:t>
+      </w:r>
+    </w:p>
+    <w:p>
+      <w:pPr>
+        <w:spacing w:after="160" w:line="360" w:lineRule="auto"/>
+        <w:contextualSpacing w:val="0"/>
+        <w:jc w:val="both"/>
+      </w:pPr>
+      <w:r>
+        <w:rPr>
           <w:rFonts w:ascii="Courier New" w:cs="Courier New" w:eastAsia="Courier New" w:hAnsi="Courier New"/>
-          <w:color w:val="313131"/>
-          <w:rtl w:val="0"/>
-        </w:rPr>
-        <w:t xml:space="preserve">if x &gt; 2</w:t>
+          <w:color w:val="0000ff"/>
+          <w:rtl w:val="0"/>
+        </w:rPr>
+        <w:t xml:space="preserve">puts "eh numeros" if 30.class == Bignum</w:t>
+      </w:r>
+      <w:r>
+        <w:rPr>
+          <w:rtl w:val="0"/>
+        </w:rPr>
       </w:r>
     </w:p>
     <w:p>
@@ -6960,11 +8294,8 @@
       </w:pPr>
       <w:r>
         <w:rPr>
-          <w:rFonts w:ascii="Courier New" w:cs="Courier New" w:eastAsia="Courier New" w:hAnsi="Courier New"/>
-          <w:color w:val="313131"/>
-          <w:rtl w:val="0"/>
-        </w:rPr>
-        <w:t xml:space="preserve">   puts "x é maior que 2"</w:t>
+          <w:rtl w:val="0"/>
+        </w:rPr>
       </w:r>
     </w:p>
     <w:p>
@@ -6975,11 +8306,9 @@
       </w:pPr>
       <w:r>
         <w:rPr>
-          <w:rFonts w:ascii="Courier New" w:cs="Courier New" w:eastAsia="Courier New" w:hAnsi="Courier New"/>
-          <w:color w:val="313131"/>
-          <w:rtl w:val="0"/>
-        </w:rPr>
-        <w:t xml:space="preserve">elsif x &lt;= 2 and x!=0</w:t>
+          <w:rtl w:val="0"/>
+        </w:rPr>
+        <w:t xml:space="preserve">Além das estruturas descritas acima, temos uma estrutura no Ruby que é o UNLESS e funciona como uma negação do IF. Enquanto o executa caso a condição verdadeira, o unless executa caso a condição seja falsa.</w:t>
       </w:r>
     </w:p>
     <w:p>
@@ -6990,11 +8319,9 @@
       </w:pPr>
       <w:r>
         <w:rPr>
-          <w:rFonts w:ascii="Courier New" w:cs="Courier New" w:eastAsia="Courier New" w:hAnsi="Courier New"/>
-          <w:color w:val="313131"/>
-          <w:rtl w:val="0"/>
-        </w:rPr>
-        <w:t xml:space="preserve">   puts "x é 1"</w:t>
+          <w:rtl w:val="0"/>
+        </w:rPr>
+        <w:t xml:space="preserve">unless true</w:t>
       </w:r>
     </w:p>
     <w:p>
@@ -7005,8 +8332,20 @@
       </w:pPr>
       <w:r>
         <w:rPr>
-          <w:rFonts w:ascii="Courier New" w:cs="Courier New" w:eastAsia="Courier New" w:hAnsi="Courier New"/>
-          <w:color w:val="313131"/>
+          <w:rtl w:val="0"/>
+        </w:rPr>
+        <w:tab/>
+        <w:t xml:space="preserve">puts “equivalente a um if false”</w:t>
+      </w:r>
+    </w:p>
+    <w:p>
+      <w:pPr>
+        <w:spacing w:after="160" w:line="360" w:lineRule="auto"/>
+        <w:contextualSpacing w:val="0"/>
+        <w:jc w:val="both"/>
+      </w:pPr>
+      <w:r>
+        <w:rPr>
           <w:rtl w:val="0"/>
         </w:rPr>
         <w:t xml:space="preserve">else</w:t>
@@ -7020,11 +8359,10 @@
       </w:pPr>
       <w:r>
         <w:rPr>
-          <w:rFonts w:ascii="Courier New" w:cs="Courier New" w:eastAsia="Courier New" w:hAnsi="Courier New"/>
-          <w:color w:val="313131"/>
-          <w:rtl w:val="0"/>
-        </w:rPr>
-        <w:t xml:space="preserve">   puts "I can't guess the number"</w:t>
+          <w:rtl w:val="0"/>
+        </w:rPr>
+        <w:tab/>
+        <w:t xml:space="preserve">puts “essa sempre sera a saida nesse caso”</w:t>
       </w:r>
     </w:p>
     <w:p>
@@ -7035,11 +8373,51 @@
       </w:pPr>
       <w:r>
         <w:rPr>
-          <w:rFonts w:ascii="Courier New" w:cs="Courier New" w:eastAsia="Courier New" w:hAnsi="Courier New"/>
-          <w:color w:val="313131"/>
-          <w:rtl w:val="0"/>
-        </w:rPr>
-        <w:t xml:space="preserve">end</w:t>
+          <w:rtl w:val="0"/>
+        </w:rPr>
+      </w:r>
+    </w:p>
+    <w:p>
+      <w:pPr>
+        <w:spacing w:after="160" w:line="360" w:lineRule="auto"/>
+        <w:contextualSpacing w:val="0"/>
+        <w:jc w:val="both"/>
+      </w:pPr>
+      <w:r>
+        <w:rPr>
+          <w:rtl w:val="0"/>
+        </w:rPr>
+        <w:t xml:space="preserve">podemos usar o unless pos fixado:</w:t>
+      </w:r>
+    </w:p>
+    <w:p>
+      <w:pPr>
+        <w:spacing w:after="160" w:line="360" w:lineRule="auto"/>
+        <w:contextualSpacing w:val="0"/>
+        <w:jc w:val="both"/>
+      </w:pPr>
+      <w:r>
+        <w:rPr>
+          <w:rtl w:val="0"/>
+        </w:rPr>
+      </w:r>
+    </w:p>
+    <w:p>
+      <w:pPr>
+        <w:spacing w:after="160" w:line="360" w:lineRule="auto"/>
+        <w:contextualSpacing w:val="0"/>
+        <w:jc w:val="both"/>
+      </w:pPr>
+      <w:r>
+        <w:rPr>
+          <w:rtl w:val="0"/>
+        </w:rPr>
+        <w:t xml:space="preserve">puts “é uma string” unless “String”.class != String</w:t>
+      </w:r>
+      <w:r>
+        <w:rPr>
+          <w:rtl w:val="0"/>
+        </w:rPr>
       </w:r>
     </w:p>
     <w:p>
@@ -7054,7 +8432,7 @@
           <w:highlight w:val="white"/>
           <w:rtl w:val="0"/>
         </w:rPr>
-        <w:t xml:space="preserve">Teste também o switch:</w:t>
+        <w:t xml:space="preserve">Temos também o switch:</w:t>
       </w:r>
     </w:p>
     <w:p>
@@ -8183,11 +9561,279 @@
       </w:pPr>
       <w:r>
         <w:rPr>
+          <w:rtl w:val="0"/>
+        </w:rPr>
+      </w:r>
+    </w:p>
+    <w:p>
+      <w:pPr>
+        <w:spacing w:after="300" w:before="300" w:line="360" w:lineRule="auto"/>
+        <w:ind w:firstLine="720"/>
+        <w:contextualSpacing w:val="0"/>
+        <w:jc w:val="both"/>
+      </w:pPr>
+      <w:r>
+        <w:rPr>
+          <w:b w:val="1"/>
+          <w:color w:val="202020"/>
+          <w:highlight w:val="white"/>
+          <w:rtl w:val="0"/>
+        </w:rPr>
+        <w:t xml:space="preserve">4.x Iteração</w:t>
+      </w:r>
+    </w:p>
+    <w:p>
+      <w:pPr>
+        <w:spacing w:after="300" w:before="300" w:line="360" w:lineRule="auto"/>
+        <w:ind w:firstLine="720"/>
+        <w:contextualSpacing w:val="0"/>
+        <w:jc w:val="both"/>
+      </w:pPr>
+      <w:r>
+        <w:rPr>
+          <w:color w:val="202020"/>
+          <w:highlight w:val="white"/>
+          <w:rtl w:val="0"/>
+        </w:rPr>
+        <w:t xml:space="preserve">Uma explicação rápida sobre iterações em arrays será dada nessa seção, para mais detalhes, é sempre importante consultar a documentação da liguagem.</w:t>
+      </w:r>
+    </w:p>
+    <w:p>
+      <w:pPr>
+        <w:spacing w:after="300" w:before="300" w:line="360" w:lineRule="auto"/>
+        <w:ind w:firstLine="720"/>
+        <w:contextualSpacing w:val="0"/>
+        <w:jc w:val="both"/>
+      </w:pPr>
+      <w:r>
+        <w:rPr>
+          <w:rtl w:val="0"/>
+        </w:rPr>
+      </w:r>
+    </w:p>
+    <w:p>
+      <w:pPr>
+        <w:spacing w:after="300" w:before="300" w:line="360" w:lineRule="auto"/>
+        <w:ind w:firstLine="720"/>
+        <w:contextualSpacing w:val="0"/>
+        <w:jc w:val="both"/>
+      </w:pPr>
+      <w:r>
+        <w:rPr>
+          <w:color w:val="202020"/>
+          <w:highlight w:val="white"/>
+          <w:rtl w:val="0"/>
+        </w:rPr>
+        <w:t xml:space="preserve">Temos quatro formas de iterar sobre um array e a mais comum sem dúvidas é usando o método each. Usando esse método a lista será percorrida do começo ao fim.</w:t>
+      </w:r>
+    </w:p>
+    <w:p>
+      <w:pPr>
+        <w:spacing w:after="300" w:before="300" w:line="360" w:lineRule="auto"/>
+        <w:ind w:firstLine="720"/>
+        <w:contextualSpacing w:val="0"/>
+        <w:jc w:val="both"/>
+      </w:pPr>
+      <w:r>
+        <w:rPr>
+          <w:color w:val="202020"/>
+          <w:highlight w:val="white"/>
+          <w:rtl w:val="0"/>
+        </w:rPr>
+        <w:t xml:space="preserve">number = [1, 2, 3, 4, 5]</w:t>
+      </w:r>
+    </w:p>
+    <w:p>
+      <w:pPr>
+        <w:spacing w:after="300" w:before="300" w:line="360" w:lineRule="auto"/>
+        <w:ind w:firstLine="720"/>
+        <w:contextualSpacing w:val="0"/>
+        <w:jc w:val="both"/>
+      </w:pPr>
+      <w:r>
+        <w:rPr>
+          <w:color w:val="202020"/>
+          <w:highlight w:val="white"/>
+          <w:rtl w:val="0"/>
+        </w:rPr>
+        <w:t xml:space="preserve">numbers.each do |numero|</w:t>
+      </w:r>
+    </w:p>
+    <w:p>
+      <w:pPr>
+        <w:spacing w:after="300" w:before="300" w:line="360" w:lineRule="auto"/>
+        <w:ind w:firstLine="720"/>
+        <w:contextualSpacing w:val="0"/>
+        <w:jc w:val="both"/>
+      </w:pPr>
+      <w:r>
+        <w:rPr>
+          <w:color w:val="202020"/>
+          <w:highlight w:val="white"/>
+          <w:rtl w:val="0"/>
+        </w:rPr>
+        <w:tab/>
+        <w:t xml:space="preserve">puts numero</w:t>
+      </w:r>
+    </w:p>
+    <w:p>
+      <w:pPr>
+        <w:spacing w:after="300" w:before="300" w:line="360" w:lineRule="auto"/>
+        <w:ind w:left="0" w:firstLine="0"/>
+        <w:contextualSpacing w:val="0"/>
+        <w:jc w:val="both"/>
+      </w:pPr>
+      <w:r>
+        <w:rPr>
+          <w:color w:val="202020"/>
+          <w:highlight w:val="white"/>
+          <w:rtl w:val="0"/>
+        </w:rPr>
+        <w:tab/>
+        <w:t xml:space="preserve">end</w:t>
+      </w:r>
+    </w:p>
+    <w:p>
+      <w:pPr>
+        <w:spacing w:after="300" w:before="300" w:line="360" w:lineRule="auto"/>
+        <w:ind w:left="0" w:firstLine="0"/>
+        <w:contextualSpacing w:val="0"/>
+        <w:jc w:val="both"/>
+      </w:pPr>
+      <w:r>
+        <w:rPr>
+          <w:color w:val="202020"/>
+          <w:highlight w:val="white"/>
+          <w:rtl w:val="0"/>
+        </w:rPr>
+        <w:tab/>
+        <w:t xml:space="preserve">o resultado é 1 2 3 4 5</w:t>
+      </w:r>
+    </w:p>
+    <w:p>
+      <w:pPr>
+        <w:spacing w:after="300" w:before="300" w:line="360" w:lineRule="auto"/>
+        <w:ind w:left="0" w:firstLine="0"/>
+        <w:contextualSpacing w:val="0"/>
+        <w:jc w:val="both"/>
+      </w:pPr>
+      <w:r>
+        <w:rPr>
+          <w:color w:val="202020"/>
+          <w:highlight w:val="white"/>
+          <w:rtl w:val="0"/>
+        </w:rPr>
+        <w:t xml:space="preserve">temos também o método select, esse método insere em um novo array os itens do array atual e pode fazer isso obedecendo uma regra, como no caso abaixo onde o array maior_que_dois está sendo criado e populado com os itens do array numbers que são maior que dois, nesse caso, 3, 4 e 5.</w:t>
+      </w:r>
+    </w:p>
+    <w:p>
+      <w:pPr>
+        <w:spacing w:after="300" w:before="300" w:line="360" w:lineRule="auto"/>
+        <w:ind w:left="0" w:firstLine="0"/>
+        <w:contextualSpacing w:val="0"/>
+        <w:jc w:val="both"/>
+      </w:pPr>
+      <w:r>
+        <w:rPr>
+          <w:color w:val="202020"/>
+          <w:highlight w:val="white"/>
+          <w:rtl w:val="0"/>
+        </w:rPr>
+        <w:tab/>
+        <w:t xml:space="preserve">maior_que_dois = numbers.select do |number| </w:t>
+      </w:r>
+    </w:p>
+    <w:p>
+      <w:pPr>
+        <w:spacing w:after="300" w:before="300" w:line="360" w:lineRule="auto"/>
+        <w:ind w:left="0" w:firstLine="0"/>
+        <w:contextualSpacing w:val="0"/>
+        <w:jc w:val="both"/>
+      </w:pPr>
+      <w:r>
+        <w:rPr>
+          <w:color w:val="202020"/>
+          <w:highlight w:val="white"/>
+          <w:rtl w:val="0"/>
+        </w:rPr>
+        <w:tab/>
+        <w:tab/>
+        <w:t xml:space="preserve">numbers &gt; 2</w:t>
+      </w:r>
+    </w:p>
+    <w:p>
+      <w:pPr>
+        <w:spacing w:after="300" w:before="300" w:line="360" w:lineRule="auto"/>
+        <w:ind w:left="0" w:firstLine="0"/>
+        <w:contextualSpacing w:val="0"/>
+        <w:jc w:val="both"/>
+      </w:pPr>
+      <w:r>
+        <w:rPr>
+          <w:color w:val="202020"/>
+          <w:highlight w:val="white"/>
+          <w:rtl w:val="0"/>
+        </w:rPr>
+        <w:tab/>
+        <w:t xml:space="preserve">end</w:t>
+      </w:r>
+    </w:p>
+    <w:p>
+      <w:pPr>
+        <w:spacing w:after="300" w:before="300" w:line="360" w:lineRule="auto"/>
+        <w:ind w:left="0" w:firstLine="0"/>
+        <w:contextualSpacing w:val="0"/>
+        <w:jc w:val="both"/>
+      </w:pPr>
+      <w:r>
+        <w:rPr>
+          <w:color w:val="202020"/>
+          <w:highlight w:val="white"/>
+          <w:rtl w:val="0"/>
+        </w:rPr>
+        <w:t xml:space="preserve">Temos ainda outros métodos de iteração que podem ser encontrados na documentação do Ruby.</w:t>
+      </w:r>
+    </w:p>
+    <w:p>
+      <w:pPr>
+        <w:spacing w:after="300" w:before="300" w:line="360" w:lineRule="auto"/>
+        <w:ind w:firstLine="720"/>
+        <w:contextualSpacing w:val="0"/>
+        <w:jc w:val="both"/>
+      </w:pPr>
+      <w:r>
+        <w:rPr>
           <w:color w:val="202020"/>
           <w:highlight w:val="white"/>
           <w:rtl w:val="0"/>
         </w:rPr>
         <w:t xml:space="preserve">Como é possível notar ao ver todos os trechos de código apresentados, o Ruby não faz uso de “;” ao final das linhas ou chaves. Todo controle de começo e fim de loops é feito por meio de “end” e identação do código.</w:t>
+      </w:r>
+    </w:p>
+    <w:p>
+      <w:pPr>
+        <w:spacing w:after="300" w:before="300" w:line="360" w:lineRule="auto"/>
+        <w:ind w:firstLine="720"/>
+        <w:contextualSpacing w:val="0"/>
+        <w:jc w:val="both"/>
+      </w:pPr>
+      <w:r>
+        <w:rPr>
+          <w:rtl w:val="0"/>
+        </w:rPr>
+      </w:r>
+    </w:p>
+    <w:p>
+      <w:pPr>
+        <w:spacing w:after="300" w:before="300" w:line="360" w:lineRule="auto"/>
+        <w:ind w:firstLine="720"/>
+        <w:contextualSpacing w:val="0"/>
+        <w:jc w:val="both"/>
+      </w:pPr>
+      <w:r>
+        <w:rPr>
+          <w:rtl w:val="0"/>
+        </w:rPr>
       </w:r>
     </w:p>
     <w:p>
@@ -9237,190 +10883,6 @@
         <w:drawing>
           <wp:inline distB="114300" distT="114300" distL="114300" distR="114300">
             <wp:extent cx="3505200" cy="857250"/>
-            <wp:effectExtent b="0" l="0" r="0" t="0"/>
-            <wp:docPr id="4" name="image08.png"/>
-            <a:graphic>
-              <a:graphicData uri="http://schemas.openxmlformats.org/drawingml/2006/picture">
-                <pic:pic>
-                  <pic:nvPicPr>
-                    <pic:cNvPr id="0" name="image08.png"/>
-                    <pic:cNvPicPr preferRelativeResize="0"/>
-                  </pic:nvPicPr>
-                  <pic:blipFill>
-                    <a:blip r:embed="rId52"/>
-                    <a:srcRect b="0" l="0" r="0" t="0"/>
-                    <a:stretch>
-                      <a:fillRect/>
-                    </a:stretch>
-                  </pic:blipFill>
-                  <pic:spPr>
-                    <a:xfrm>
-                      <a:off x="0" y="0"/>
-                      <a:ext cx="3505200" cy="857250"/>
-                    </a:xfrm>
-                    <a:prstGeom prst="rect"/>
-                    <a:ln/>
-                  </pic:spPr>
-                </pic:pic>
-              </a:graphicData>
-            </a:graphic>
-          </wp:inline>
-        </w:drawing>
-      </w:r>
-      <w:r>
-        <w:rPr>
-          <w:rtl w:val="0"/>
-        </w:rPr>
-      </w:r>
-    </w:p>
-    <w:p>
-      <w:pPr>
-        <w:spacing w:after="120" w:before="120" w:line="360" w:lineRule="auto"/>
-        <w:contextualSpacing w:val="0"/>
-      </w:pPr>
-      <w:r>
-        <w:rPr>
-          <w:b w:val="1"/>
-          <w:sz w:val="28"/>
-          <w:szCs w:val="28"/>
-          <w:rtl w:val="0"/>
-        </w:rPr>
-        <w:t xml:space="preserve">Cuba</w:t>
-      </w:r>
-    </w:p>
-    <w:p>
-      <w:pPr>
-        <w:spacing w:after="120" w:before="120" w:line="360" w:lineRule="auto"/>
-        <w:contextualSpacing w:val="0"/>
-      </w:pPr>
-      <w:r>
-        <w:rPr>
-          <w:b w:val="1"/>
-          <w:rtl w:val="0"/>
-        </w:rPr>
-        <w:t xml:space="preserve">Ano de Lançamento: </w:t>
-      </w:r>
-      <w:r>
-        <w:rPr>
-          <w:rtl w:val="0"/>
-        </w:rPr>
-        <w:t xml:space="preserve">2010</w:t>
-      </w:r>
-    </w:p>
-    <w:p>
-      <w:pPr>
-        <w:spacing w:after="120" w:before="120" w:line="360" w:lineRule="auto"/>
-        <w:contextualSpacing w:val="0"/>
-      </w:pPr>
-      <w:r>
-        <w:rPr>
-          <w:b w:val="1"/>
-          <w:rtl w:val="0"/>
-        </w:rPr>
-        <w:t xml:space="preserve">Plataforma: </w:t>
-      </w:r>
-      <w:r>
-        <w:rPr>
-          <w:rtl w:val="0"/>
-        </w:rPr>
-        <w:t xml:space="preserve">Web (Padrão MVC)</w:t>
-      </w:r>
-    </w:p>
-    <w:p>
-      <w:pPr>
-        <w:spacing w:after="120" w:before="120" w:line="360" w:lineRule="auto"/>
-        <w:contextualSpacing w:val="0"/>
-      </w:pPr>
-      <w:r>
-        <w:rPr>
-          <w:b w:val="1"/>
-          <w:rtl w:val="0"/>
-        </w:rPr>
-        <w:t xml:space="preserve">Utilizado Por:</w:t>
-      </w:r>
-      <w:r>
-        <w:rPr>
-          <w:rtl w:val="0"/>
-        </w:rPr>
-        <w:t xml:space="preserve"> Vydia, Citrusbyte.com, Redis.io</w:t>
-      </w:r>
-      <w:r>
-        <w:rPr>
-          <w:rtl w:val="0"/>
-        </w:rPr>
-      </w:r>
-    </w:p>
-    <w:p>
-      <w:pPr>
-        <w:spacing w:after="120" w:before="120" w:line="360" w:lineRule="auto"/>
-        <w:ind w:firstLine="720"/>
-        <w:contextualSpacing w:val="0"/>
-        <w:jc w:val="both"/>
-      </w:pPr>
-      <w:r>
-        <w:rPr>
-          <w:rtl w:val="0"/>
-        </w:rPr>
-        <w:t xml:space="preserve">Uma versão minimalista de framework (microframework), criado por Michel Martens e com crescente adoção em razão da simplicidade em criar projetos. Pelo tamanho diminuto, é possível criar páginas web completamente funcionais (incluindo rotas, templates, e persistência em banco de dados) com poucos arquivos de código escrito.</w:t>
-      </w:r>
-    </w:p>
-    <w:p>
-      <w:pPr>
-        <w:spacing w:after="120" w:before="120" w:line="360" w:lineRule="auto"/>
-        <w:ind w:left="0" w:firstLine="720"/>
-        <w:contextualSpacing w:val="0"/>
-        <w:jc w:val="both"/>
-      </w:pPr>
-      <w:r>
-        <w:rPr>
-          <w:rtl w:val="0"/>
-        </w:rPr>
-        <w:t xml:space="preserve">Devi a simplicidade do framework, é bem utilizado quando em projetos com prazo pequeno ou para prototipação de sistemas.</w:t>
-      </w:r>
-    </w:p>
-    <w:p>
-      <w:pPr>
-        <w:spacing w:after="120" w:before="120" w:line="360" w:lineRule="auto"/>
-        <w:contextualSpacing w:val="0"/>
-      </w:pPr>
-      <w:r>
-        <w:rPr>
-          <w:rtl w:val="0"/>
-        </w:rPr>
-      </w:r>
-    </w:p>
-    <w:p>
-      <w:pPr>
-        <w:spacing w:after="120" w:before="120" w:line="360" w:lineRule="auto"/>
-        <w:contextualSpacing w:val="0"/>
-      </w:pPr>
-      <w:r>
-        <w:rPr>
-          <w:rtl w:val="0"/>
-        </w:rPr>
-      </w:r>
-    </w:p>
-    <w:p>
-      <w:pPr>
-        <w:spacing w:after="120" w:before="120" w:line="360" w:lineRule="auto"/>
-        <w:contextualSpacing w:val="0"/>
-      </w:pPr>
-      <w:r>
-        <w:rPr>
-          <w:rtl w:val="0"/>
-        </w:rPr>
-        <w:t xml:space="preserve">Exemplo de um Hello World:</w:t>
-      </w:r>
-    </w:p>
-    <w:p>
-      <w:pPr>
-        <w:spacing w:after="120" w:before="120" w:line="360" w:lineRule="auto"/>
-        <w:contextualSpacing w:val="0"/>
-      </w:pPr>
-      <w:r>
-        <w:drawing>
-          <wp:inline distB="114300" distT="114300" distL="114300" distR="114300">
-            <wp:extent cx="2328863" cy="1512369"/>
             <wp:effectExtent b="0" l="0" r="0" t="0"/>
             <wp:docPr id="3" name="image07.png"/>
             <a:graphic>
@@ -9440,7 +10902,7 @@
                   <pic:spPr>
                     <a:xfrm>
                       <a:off x="0" y="0"/>
-                      <a:ext cx="2328863" cy="1512369"/>
+                      <a:ext cx="3505200" cy="857250"/>
                     </a:xfrm>
                     <a:prstGeom prst="rect"/>
                     <a:ln/>
@@ -9464,6 +10926,17 @@
       </w:pPr>
       <w:r>
         <w:rPr>
+          <w:rtl w:val="0"/>
+        </w:rPr>
+      </w:r>
+    </w:p>
+    <w:p>
+      <w:pPr>
+        <w:spacing w:after="120" w:before="120" w:line="360" w:lineRule="auto"/>
+        <w:contextualSpacing w:val="0"/>
+      </w:pPr>
+      <w:r>
+        <w:rPr>
           <w:b w:val="1"/>
           <w:sz w:val="28"/>
           <w:szCs w:val="28"/>
@@ -9584,12 +11057,12 @@
           <wp:inline distB="114300" distT="114300" distL="114300" distR="114300">
             <wp:extent cx="4300538" cy="2710150"/>
             <wp:effectExtent b="0" l="0" r="0" t="0"/>
-            <wp:docPr id="5" name="image09.png"/>
+            <wp:docPr id="4" name="image08.png"/>
             <a:graphic>
               <a:graphicData uri="http://schemas.openxmlformats.org/drawingml/2006/picture">
                 <pic:pic>
                   <pic:nvPicPr>
-                    <pic:cNvPr id="0" name="image09.png"/>
+                    <pic:cNvPr id="0" name="image08.png"/>
                     <pic:cNvPicPr preferRelativeResize="0"/>
                   </pic:nvPicPr>
                   <pic:blipFill>
@@ -10008,6 +11481,12 @@
       <w:contextualSpacing w:val="0"/>
       <w:jc w:val="right"/>
     </w:pPr>
+    <w:r>
+      <w:rPr>
+        <w:rtl w:val="0"/>
+      </w:rPr>
+      <w:t xml:space="preserve">+++</w:t>
+    </w:r>
     <w:fldSimple w:instr="PAGE" w:fldLock="0" w:dirty="0">
       <w:r>
         <w:rPr/>

</xml_diff>